<commit_message>
add further changes to design document
</commit_message>
<xml_diff>
--- a/DesignDocument.docx
+++ b/DesignDocument.docx
@@ -430,9 +430,9 @@
         <w:tblLook w:val="04A0" w:firstRow="1" w:lastRow="0" w:firstColumn="1" w:lastColumn="0" w:noHBand="0" w:noVBand="1"/>
       </w:tblPr>
       <w:tblGrid>
-        <w:gridCol w:w="2747"/>
-        <w:gridCol w:w="2385"/>
-        <w:gridCol w:w="4228"/>
+        <w:gridCol w:w="2734"/>
+        <w:gridCol w:w="2468"/>
+        <w:gridCol w:w="4158"/>
       </w:tblGrid>
       <w:tr>
         <w:trPr>
@@ -440,7 +440,7 @@
         </w:trPr>
         <w:tc>
           <w:tcPr>
-            <w:tcW w:w="2747" w:type="dxa"/>
+            <w:tcW w:w="2746" w:type="dxa"/>
             <w:tcBorders>
               <w:top w:val="single" w:sz="6" w:space="0" w:color="000000"/>
               <w:left w:val="single" w:sz="6" w:space="0" w:color="000000"/>
@@ -465,7 +465,7 @@
         </w:tc>
         <w:tc>
           <w:tcPr>
-            <w:tcW w:w="2385" w:type="dxa"/>
+            <w:tcW w:w="2399" w:type="dxa"/>
             <w:tcBorders>
               <w:top w:val="single" w:sz="6" w:space="0" w:color="000000"/>
               <w:left w:val="single" w:sz="6" w:space="0" w:color="000000"/>
@@ -490,7 +490,7 @@
         </w:tc>
         <w:tc>
           <w:tcPr>
-            <w:tcW w:w="4228" w:type="dxa"/>
+            <w:tcW w:w="4215" w:type="dxa"/>
             <w:tcBorders>
               <w:top w:val="single" w:sz="6" w:space="0" w:color="000000"/>
               <w:left w:val="single" w:sz="6" w:space="0" w:color="000000"/>
@@ -520,7 +520,7 @@
         </w:trPr>
         <w:tc>
           <w:tcPr>
-            <w:tcW w:w="2747" w:type="dxa"/>
+            <w:tcW w:w="2746" w:type="dxa"/>
             <w:tcBorders>
               <w:top w:val="single" w:sz="6" w:space="0" w:color="000000"/>
               <w:left w:val="single" w:sz="6" w:space="0" w:color="000000"/>
@@ -536,13 +536,13 @@
               <w:jc w:val="left"/>
             </w:pPr>
             <w:r>
-              <w:t xml:space="preserve">Customer </w:t>
-            </w:r>
-          </w:p>
-        </w:tc>
-        <w:tc>
-          <w:tcPr>
-            <w:tcW w:w="2385" w:type="dxa"/>
+              <w:t xml:space="preserve">Person </w:t>
+            </w:r>
+          </w:p>
+        </w:tc>
+        <w:tc>
+          <w:tcPr>
+            <w:tcW w:w="2399" w:type="dxa"/>
             <w:tcBorders>
               <w:top w:val="single" w:sz="6" w:space="0" w:color="000000"/>
               <w:left w:val="single" w:sz="6" w:space="0" w:color="000000"/>
@@ -559,7 +559,7 @@
             </w:pPr>
             <w:proofErr w:type="spellStart"/>
             <w:r>
-              <w:t>CustomerID</w:t>
+              <w:t>Email_id</w:t>
             </w:r>
             <w:proofErr w:type="spellEnd"/>
             <w:r>
@@ -569,7 +569,7 @@
         </w:tc>
         <w:tc>
           <w:tcPr>
-            <w:tcW w:w="4228" w:type="dxa"/>
+            <w:tcW w:w="4215" w:type="dxa"/>
             <w:tcBorders>
               <w:top w:val="single" w:sz="6" w:space="0" w:color="000000"/>
               <w:left w:val="single" w:sz="6" w:space="0" w:color="000000"/>
@@ -596,7 +596,7 @@
         </w:trPr>
         <w:tc>
           <w:tcPr>
-            <w:tcW w:w="2747" w:type="dxa"/>
+            <w:tcW w:w="2746" w:type="dxa"/>
             <w:tcBorders>
               <w:top w:val="single" w:sz="6" w:space="0" w:color="000000"/>
               <w:left w:val="single" w:sz="6" w:space="0" w:color="000000"/>
@@ -611,13 +611,13 @@
               <w:jc w:val="left"/>
             </w:pPr>
             <w:r>
-              <w:t xml:space="preserve">Order </w:t>
-            </w:r>
-          </w:p>
-        </w:tc>
-        <w:tc>
-          <w:tcPr>
-            <w:tcW w:w="2385" w:type="dxa"/>
+              <w:t xml:space="preserve">Message </w:t>
+            </w:r>
+          </w:p>
+        </w:tc>
+        <w:tc>
+          <w:tcPr>
+            <w:tcW w:w="2399" w:type="dxa"/>
             <w:tcBorders>
               <w:top w:val="single" w:sz="6" w:space="0" w:color="000000"/>
               <w:left w:val="single" w:sz="6" w:space="0" w:color="000000"/>
@@ -633,7 +633,7 @@
             </w:pPr>
             <w:proofErr w:type="spellStart"/>
             <w:r>
-              <w:t>OrderID</w:t>
+              <w:t>Message_id</w:t>
             </w:r>
             <w:proofErr w:type="spellEnd"/>
             <w:r>
@@ -643,7 +643,7 @@
         </w:tc>
         <w:tc>
           <w:tcPr>
-            <w:tcW w:w="4228" w:type="dxa"/>
+            <w:tcW w:w="4215" w:type="dxa"/>
             <w:tcBorders>
               <w:top w:val="single" w:sz="6" w:space="0" w:color="000000"/>
               <w:left w:val="single" w:sz="6" w:space="0" w:color="000000"/>
@@ -659,7 +659,15 @@
             </w:pPr>
             <w:proofErr w:type="spellStart"/>
             <w:r>
-              <w:t>CustomerID</w:t>
+              <w:t>Author_id</w:t>
+            </w:r>
+            <w:proofErr w:type="spellEnd"/>
+            <w:r>
+              <w:t xml:space="preserve">, </w:t>
+            </w:r>
+            <w:proofErr w:type="spellStart"/>
+            <w:r>
+              <w:t>Request_id</w:t>
             </w:r>
             <w:proofErr w:type="spellEnd"/>
             <w:r>
@@ -674,7 +682,7 @@
         </w:trPr>
         <w:tc>
           <w:tcPr>
-            <w:tcW w:w="2747" w:type="dxa"/>
+            <w:tcW w:w="2746" w:type="dxa"/>
             <w:tcBorders>
               <w:top w:val="single" w:sz="6" w:space="0" w:color="000000"/>
               <w:left w:val="single" w:sz="6" w:space="0" w:color="000000"/>
@@ -688,30 +696,9 @@
               <w:ind w:left="2" w:right="0" w:firstLine="0"/>
               <w:jc w:val="left"/>
             </w:pPr>
-            <w:r>
-              <w:t xml:space="preserve">Shipper </w:t>
-            </w:r>
-          </w:p>
-        </w:tc>
-        <w:tc>
-          <w:tcPr>
-            <w:tcW w:w="2385" w:type="dxa"/>
-            <w:tcBorders>
-              <w:top w:val="single" w:sz="6" w:space="0" w:color="000000"/>
-              <w:left w:val="single" w:sz="6" w:space="0" w:color="000000"/>
-              <w:bottom w:val="single" w:sz="6" w:space="0" w:color="000000"/>
-              <w:right w:val="single" w:sz="6" w:space="0" w:color="000000"/>
-            </w:tcBorders>
-          </w:tcPr>
-          <w:p>
-            <w:pPr>
-              <w:spacing w:after="0" w:line="259" w:lineRule="auto"/>
-              <w:ind w:left="0" w:right="0" w:firstLine="0"/>
-              <w:jc w:val="left"/>
-            </w:pPr>
             <w:proofErr w:type="spellStart"/>
             <w:r>
-              <w:t>ShipperID</w:t>
+              <w:t>New_Request</w:t>
             </w:r>
             <w:proofErr w:type="spellEnd"/>
             <w:r>
@@ -721,23 +708,62 @@
         </w:tc>
         <w:tc>
           <w:tcPr>
-            <w:tcW w:w="4228" w:type="dxa"/>
-            <w:tcBorders>
-              <w:top w:val="single" w:sz="6" w:space="0" w:color="000000"/>
-              <w:left w:val="single" w:sz="6" w:space="0" w:color="000000"/>
-              <w:bottom w:val="single" w:sz="6" w:space="0" w:color="000000"/>
-              <w:right w:val="single" w:sz="6" w:space="0" w:color="000000"/>
-            </w:tcBorders>
-          </w:tcPr>
-          <w:p>
-            <w:pPr>
-              <w:spacing w:after="0" w:line="259" w:lineRule="auto"/>
-              <w:ind w:left="0" w:right="0" w:firstLine="0"/>
-              <w:jc w:val="left"/>
-            </w:pPr>
+            <w:tcW w:w="2399" w:type="dxa"/>
+            <w:tcBorders>
+              <w:top w:val="single" w:sz="6" w:space="0" w:color="000000"/>
+              <w:left w:val="single" w:sz="6" w:space="0" w:color="000000"/>
+              <w:bottom w:val="single" w:sz="6" w:space="0" w:color="000000"/>
+              <w:right w:val="single" w:sz="6" w:space="0" w:color="000000"/>
+            </w:tcBorders>
+          </w:tcPr>
+          <w:p>
+            <w:pPr>
+              <w:spacing w:after="0" w:line="259" w:lineRule="auto"/>
+              <w:ind w:left="0" w:right="0" w:firstLine="0"/>
+              <w:jc w:val="left"/>
+            </w:pPr>
+            <w:proofErr w:type="spellStart"/>
+            <w:r>
+              <w:t>Request_id</w:t>
+            </w:r>
+            <w:proofErr w:type="spellEnd"/>
             <w:r>
               <w:t xml:space="preserve"> </w:t>
             </w:r>
+          </w:p>
+        </w:tc>
+        <w:tc>
+          <w:tcPr>
+            <w:tcW w:w="4215" w:type="dxa"/>
+            <w:tcBorders>
+              <w:top w:val="single" w:sz="6" w:space="0" w:color="000000"/>
+              <w:left w:val="single" w:sz="6" w:space="0" w:color="000000"/>
+              <w:bottom w:val="single" w:sz="6" w:space="0" w:color="000000"/>
+              <w:right w:val="single" w:sz="6" w:space="0" w:color="000000"/>
+            </w:tcBorders>
+          </w:tcPr>
+          <w:p>
+            <w:pPr>
+              <w:spacing w:after="0" w:line="259" w:lineRule="auto"/>
+              <w:ind w:left="0" w:right="0" w:firstLine="0"/>
+              <w:jc w:val="left"/>
+            </w:pPr>
+            <w:r>
+              <w:t xml:space="preserve"> </w:t>
+            </w:r>
+            <w:proofErr w:type="spellStart"/>
+            <w:r>
+              <w:t>Email_id</w:t>
+            </w:r>
+            <w:proofErr w:type="spellEnd"/>
+            <w:r>
+              <w:t xml:space="preserve">, </w:t>
+            </w:r>
+            <w:proofErr w:type="spellStart"/>
+            <w:r>
+              <w:t>category_id</w:t>
+            </w:r>
+            <w:proofErr w:type="spellEnd"/>
           </w:p>
         </w:tc>
       </w:tr>
@@ -747,7 +773,7 @@
         </w:trPr>
         <w:tc>
           <w:tcPr>
-            <w:tcW w:w="2747" w:type="dxa"/>
+            <w:tcW w:w="2746" w:type="dxa"/>
             <w:tcBorders>
               <w:top w:val="single" w:sz="6" w:space="0" w:color="000000"/>
               <w:left w:val="single" w:sz="6" w:space="0" w:color="000000"/>
@@ -761,30 +787,9 @@
               <w:ind w:left="2" w:right="0" w:firstLine="0"/>
               <w:jc w:val="left"/>
             </w:pPr>
-            <w:r>
-              <w:t xml:space="preserve">Transaction </w:t>
-            </w:r>
-          </w:p>
-        </w:tc>
-        <w:tc>
-          <w:tcPr>
-            <w:tcW w:w="2385" w:type="dxa"/>
-            <w:tcBorders>
-              <w:top w:val="single" w:sz="6" w:space="0" w:color="000000"/>
-              <w:left w:val="single" w:sz="6" w:space="0" w:color="000000"/>
-              <w:bottom w:val="single" w:sz="6" w:space="0" w:color="000000"/>
-              <w:right w:val="single" w:sz="6" w:space="0" w:color="000000"/>
-            </w:tcBorders>
-          </w:tcPr>
-          <w:p>
-            <w:pPr>
-              <w:spacing w:after="0" w:line="259" w:lineRule="auto"/>
-              <w:ind w:left="0" w:right="0" w:firstLine="0"/>
-              <w:jc w:val="left"/>
-            </w:pPr>
             <w:proofErr w:type="spellStart"/>
             <w:r>
-              <w:t>TransactionID</w:t>
+              <w:t>Pending_Request</w:t>
             </w:r>
             <w:proofErr w:type="spellEnd"/>
             <w:r>
@@ -794,7 +799,7 @@
         </w:tc>
         <w:tc>
           <w:tcPr>
-            <w:tcW w:w="4228" w:type="dxa"/>
+            <w:tcW w:w="2399" w:type="dxa"/>
             <w:tcBorders>
               <w:top w:val="single" w:sz="6" w:space="0" w:color="000000"/>
               <w:left w:val="single" w:sz="6" w:space="0" w:color="000000"/>
@@ -810,15 +815,49 @@
             </w:pPr>
             <w:proofErr w:type="spellStart"/>
             <w:r>
-              <w:t>CustomerID</w:t>
+              <w:t>Pending_request_id</w:t>
             </w:r>
             <w:proofErr w:type="spellEnd"/>
             <w:r>
+              <w:t xml:space="preserve"> </w:t>
+            </w:r>
+          </w:p>
+        </w:tc>
+        <w:tc>
+          <w:tcPr>
+            <w:tcW w:w="4215" w:type="dxa"/>
+            <w:tcBorders>
+              <w:top w:val="single" w:sz="6" w:space="0" w:color="000000"/>
+              <w:left w:val="single" w:sz="6" w:space="0" w:color="000000"/>
+              <w:bottom w:val="single" w:sz="6" w:space="0" w:color="000000"/>
+              <w:right w:val="single" w:sz="6" w:space="0" w:color="000000"/>
+            </w:tcBorders>
+          </w:tcPr>
+          <w:p>
+            <w:pPr>
+              <w:spacing w:after="0" w:line="259" w:lineRule="auto"/>
+              <w:ind w:left="0" w:right="0" w:firstLine="0"/>
+              <w:jc w:val="left"/>
+            </w:pPr>
+            <w:proofErr w:type="spellStart"/>
+            <w:r>
+              <w:t>Requestor_id</w:t>
+            </w:r>
+            <w:proofErr w:type="spellEnd"/>
+            <w:r>
               <w:t xml:space="preserve">, </w:t>
             </w:r>
             <w:proofErr w:type="spellStart"/>
             <w:r>
-              <w:t>EmployeeID</w:t>
+              <w:t>provider_id</w:t>
+            </w:r>
+            <w:proofErr w:type="spellEnd"/>
+            <w:r>
+              <w:t xml:space="preserve">, </w:t>
+            </w:r>
+            <w:proofErr w:type="spellStart"/>
+            <w:r>
+              <w:t>category_id</w:t>
             </w:r>
             <w:proofErr w:type="spellEnd"/>
             <w:r>
@@ -833,7 +872,7 @@
         </w:trPr>
         <w:tc>
           <w:tcPr>
-            <w:tcW w:w="2747" w:type="dxa"/>
+            <w:tcW w:w="2746" w:type="dxa"/>
             <w:tcBorders>
               <w:top w:val="single" w:sz="6" w:space="0" w:color="000000"/>
               <w:left w:val="single" w:sz="6" w:space="0" w:color="000000"/>
@@ -848,13 +887,13 @@
               <w:jc w:val="left"/>
             </w:pPr>
             <w:r>
-              <w:t xml:space="preserve">Sales </w:t>
-            </w:r>
-          </w:p>
-        </w:tc>
-        <w:tc>
-          <w:tcPr>
-            <w:tcW w:w="2385" w:type="dxa"/>
+              <w:t xml:space="preserve">Category </w:t>
+            </w:r>
+          </w:p>
+        </w:tc>
+        <w:tc>
+          <w:tcPr>
+            <w:tcW w:w="2399" w:type="dxa"/>
             <w:tcBorders>
               <w:top w:val="single" w:sz="6" w:space="0" w:color="000000"/>
               <w:left w:val="single" w:sz="6" w:space="0" w:color="000000"/>
@@ -870,7 +909,7 @@
             </w:pPr>
             <w:proofErr w:type="spellStart"/>
             <w:r>
-              <w:t>SalesID</w:t>
+              <w:t>Category_id</w:t>
             </w:r>
             <w:proofErr w:type="spellEnd"/>
             <w:r>
@@ -880,36 +919,20 @@
         </w:tc>
         <w:tc>
           <w:tcPr>
-            <w:tcW w:w="4228" w:type="dxa"/>
-            <w:tcBorders>
-              <w:top w:val="single" w:sz="6" w:space="0" w:color="000000"/>
-              <w:left w:val="single" w:sz="6" w:space="0" w:color="000000"/>
-              <w:bottom w:val="single" w:sz="6" w:space="0" w:color="000000"/>
-              <w:right w:val="single" w:sz="6" w:space="0" w:color="000000"/>
-            </w:tcBorders>
-          </w:tcPr>
-          <w:p>
-            <w:pPr>
-              <w:spacing w:after="0" w:line="259" w:lineRule="auto"/>
-              <w:ind w:left="0" w:right="0" w:firstLine="0"/>
-              <w:jc w:val="left"/>
-            </w:pPr>
-            <w:proofErr w:type="spellStart"/>
-            <w:r>
-              <w:t>DepartmentID</w:t>
-            </w:r>
-            <w:proofErr w:type="spellEnd"/>
-            <w:r>
-              <w:t xml:space="preserve">, </w:t>
-            </w:r>
-            <w:proofErr w:type="spellStart"/>
-            <w:r>
-              <w:t>OrderID</w:t>
-            </w:r>
-            <w:proofErr w:type="spellEnd"/>
-            <w:r>
-              <w:t xml:space="preserve"> </w:t>
-            </w:r>
+            <w:tcW w:w="4215" w:type="dxa"/>
+            <w:tcBorders>
+              <w:top w:val="single" w:sz="6" w:space="0" w:color="000000"/>
+              <w:left w:val="single" w:sz="6" w:space="0" w:color="000000"/>
+              <w:bottom w:val="single" w:sz="6" w:space="0" w:color="000000"/>
+              <w:right w:val="single" w:sz="6" w:space="0" w:color="000000"/>
+            </w:tcBorders>
+          </w:tcPr>
+          <w:p>
+            <w:pPr>
+              <w:spacing w:after="0" w:line="259" w:lineRule="auto"/>
+              <w:ind w:left="0" w:right="0" w:firstLine="0"/>
+              <w:jc w:val="left"/>
+            </w:pPr>
           </w:p>
         </w:tc>
       </w:tr>
@@ -919,7 +942,7 @@
         </w:trPr>
         <w:tc>
           <w:tcPr>
-            <w:tcW w:w="2747" w:type="dxa"/>
+            <w:tcW w:w="2746" w:type="dxa"/>
             <w:tcBorders>
               <w:top w:val="single" w:sz="6" w:space="0" w:color="000000"/>
               <w:left w:val="single" w:sz="6" w:space="0" w:color="000000"/>
@@ -933,30 +956,9 @@
               <w:ind w:left="2" w:right="0" w:firstLine="0"/>
               <w:jc w:val="left"/>
             </w:pPr>
-            <w:r>
-              <w:t xml:space="preserve">Invoice </w:t>
-            </w:r>
-          </w:p>
-        </w:tc>
-        <w:tc>
-          <w:tcPr>
-            <w:tcW w:w="2385" w:type="dxa"/>
-            <w:tcBorders>
-              <w:top w:val="single" w:sz="6" w:space="0" w:color="000000"/>
-              <w:left w:val="single" w:sz="6" w:space="0" w:color="000000"/>
-              <w:bottom w:val="single" w:sz="6" w:space="0" w:color="000000"/>
-              <w:right w:val="single" w:sz="6" w:space="0" w:color="000000"/>
-            </w:tcBorders>
-          </w:tcPr>
-          <w:p>
-            <w:pPr>
-              <w:spacing w:after="0" w:line="259" w:lineRule="auto"/>
-              <w:ind w:left="0" w:right="0" w:firstLine="0"/>
-              <w:jc w:val="left"/>
-            </w:pPr>
             <w:proofErr w:type="spellStart"/>
             <w:r>
-              <w:t>InvoiceID</w:t>
+              <w:t>Completed_Request</w:t>
             </w:r>
             <w:proofErr w:type="spellEnd"/>
             <w:r>
@@ -966,7 +968,7 @@
         </w:tc>
         <w:tc>
           <w:tcPr>
-            <w:tcW w:w="4228" w:type="dxa"/>
+            <w:tcW w:w="2399" w:type="dxa"/>
             <w:tcBorders>
               <w:top w:val="single" w:sz="6" w:space="0" w:color="000000"/>
               <w:left w:val="single" w:sz="6" w:space="0" w:color="000000"/>
@@ -982,7 +984,49 @@
             </w:pPr>
             <w:proofErr w:type="spellStart"/>
             <w:r>
-              <w:t>CustomerID</w:t>
+              <w:t>Completed_request_id</w:t>
+            </w:r>
+            <w:proofErr w:type="spellEnd"/>
+            <w:r>
+              <w:t xml:space="preserve"> </w:t>
+            </w:r>
+          </w:p>
+        </w:tc>
+        <w:tc>
+          <w:tcPr>
+            <w:tcW w:w="4215" w:type="dxa"/>
+            <w:tcBorders>
+              <w:top w:val="single" w:sz="6" w:space="0" w:color="000000"/>
+              <w:left w:val="single" w:sz="6" w:space="0" w:color="000000"/>
+              <w:bottom w:val="single" w:sz="6" w:space="0" w:color="000000"/>
+              <w:right w:val="single" w:sz="6" w:space="0" w:color="000000"/>
+            </w:tcBorders>
+          </w:tcPr>
+          <w:p>
+            <w:pPr>
+              <w:spacing w:after="0" w:line="259" w:lineRule="auto"/>
+              <w:ind w:left="0" w:right="0" w:firstLine="0"/>
+              <w:jc w:val="left"/>
+            </w:pPr>
+            <w:proofErr w:type="spellStart"/>
+            <w:r>
+              <w:t>Requestor_id</w:t>
+            </w:r>
+            <w:proofErr w:type="spellEnd"/>
+            <w:r>
+              <w:t xml:space="preserve">, </w:t>
+            </w:r>
+            <w:proofErr w:type="spellStart"/>
+            <w:r>
+              <w:t>provider_id</w:t>
+            </w:r>
+            <w:proofErr w:type="spellEnd"/>
+            <w:r>
+              <w:t xml:space="preserve">, </w:t>
+            </w:r>
+            <w:proofErr w:type="spellStart"/>
+            <w:r>
+              <w:t>category_id</w:t>
             </w:r>
             <w:proofErr w:type="spellEnd"/>
             <w:r>
@@ -997,7 +1041,7 @@
         </w:trPr>
         <w:tc>
           <w:tcPr>
-            <w:tcW w:w="2747" w:type="dxa"/>
+            <w:tcW w:w="2746" w:type="dxa"/>
             <w:tcBorders>
               <w:top w:val="single" w:sz="6" w:space="0" w:color="000000"/>
               <w:left w:val="single" w:sz="6" w:space="0" w:color="000000"/>
@@ -1011,35 +1055,56 @@
               <w:ind w:left="2" w:right="0" w:firstLine="0"/>
               <w:jc w:val="left"/>
             </w:pPr>
+            <w:r>
+              <w:t xml:space="preserve">Service </w:t>
+            </w:r>
+          </w:p>
+        </w:tc>
+        <w:tc>
+          <w:tcPr>
+            <w:tcW w:w="2399" w:type="dxa"/>
+            <w:tcBorders>
+              <w:top w:val="single" w:sz="6" w:space="0" w:color="000000"/>
+              <w:left w:val="single" w:sz="6" w:space="0" w:color="000000"/>
+              <w:bottom w:val="single" w:sz="6" w:space="0" w:color="000000"/>
+              <w:right w:val="single" w:sz="6" w:space="0" w:color="000000"/>
+            </w:tcBorders>
+          </w:tcPr>
+          <w:p>
+            <w:pPr>
+              <w:spacing w:after="0" w:line="259" w:lineRule="auto"/>
+              <w:ind w:left="0" w:right="0" w:firstLine="0"/>
+              <w:jc w:val="left"/>
+            </w:pPr>
             <w:proofErr w:type="spellStart"/>
             <w:r>
-              <w:t>InvoiceLineItem</w:t>
+              <w:t>Service_id</w:t>
             </w:r>
             <w:proofErr w:type="spellEnd"/>
+          </w:p>
+        </w:tc>
+        <w:tc>
+          <w:tcPr>
+            <w:tcW w:w="4215" w:type="dxa"/>
+            <w:tcBorders>
+              <w:top w:val="single" w:sz="6" w:space="0" w:color="000000"/>
+              <w:left w:val="single" w:sz="6" w:space="0" w:color="000000"/>
+              <w:bottom w:val="single" w:sz="6" w:space="0" w:color="000000"/>
+              <w:right w:val="single" w:sz="6" w:space="0" w:color="000000"/>
+            </w:tcBorders>
+          </w:tcPr>
+          <w:p>
+            <w:pPr>
+              <w:spacing w:after="0" w:line="259" w:lineRule="auto"/>
+              <w:ind w:left="0" w:right="0" w:firstLine="0"/>
+              <w:jc w:val="left"/>
+            </w:pPr>
             <w:r>
               <w:t xml:space="preserve"> </w:t>
             </w:r>
-          </w:p>
-        </w:tc>
-        <w:tc>
-          <w:tcPr>
-            <w:tcW w:w="2385" w:type="dxa"/>
-            <w:tcBorders>
-              <w:top w:val="single" w:sz="6" w:space="0" w:color="000000"/>
-              <w:left w:val="single" w:sz="6" w:space="0" w:color="000000"/>
-              <w:bottom w:val="single" w:sz="6" w:space="0" w:color="000000"/>
-              <w:right w:val="single" w:sz="6" w:space="0" w:color="000000"/>
-            </w:tcBorders>
-          </w:tcPr>
-          <w:p>
-            <w:pPr>
-              <w:spacing w:after="0" w:line="259" w:lineRule="auto"/>
-              <w:ind w:left="0" w:right="0" w:firstLine="0"/>
-              <w:jc w:val="left"/>
-            </w:pPr>
             <w:proofErr w:type="spellStart"/>
             <w:r>
-              <w:t>InvoiceID</w:t>
+              <w:t>Email_id</w:t>
             </w:r>
             <w:proofErr w:type="spellEnd"/>
             <w:r>
@@ -1047,33 +1112,9 @@
             </w:r>
             <w:proofErr w:type="spellStart"/>
             <w:r>
-              <w:t>ProductID</w:t>
+              <w:t>category_id</w:t>
             </w:r>
             <w:proofErr w:type="spellEnd"/>
-            <w:r>
-              <w:t xml:space="preserve"> </w:t>
-            </w:r>
-          </w:p>
-        </w:tc>
-        <w:tc>
-          <w:tcPr>
-            <w:tcW w:w="4228" w:type="dxa"/>
-            <w:tcBorders>
-              <w:top w:val="single" w:sz="6" w:space="0" w:color="000000"/>
-              <w:left w:val="single" w:sz="6" w:space="0" w:color="000000"/>
-              <w:bottom w:val="single" w:sz="6" w:space="0" w:color="000000"/>
-              <w:right w:val="single" w:sz="6" w:space="0" w:color="000000"/>
-            </w:tcBorders>
-          </w:tcPr>
-          <w:p>
-            <w:pPr>
-              <w:spacing w:after="0" w:line="259" w:lineRule="auto"/>
-              <w:ind w:left="0" w:right="0" w:firstLine="0"/>
-              <w:jc w:val="left"/>
-            </w:pPr>
-            <w:r>
-              <w:t xml:space="preserve"> </w:t>
-            </w:r>
           </w:p>
         </w:tc>
       </w:tr>
@@ -1083,7 +1124,7 @@
         </w:trPr>
         <w:tc>
           <w:tcPr>
-            <w:tcW w:w="2747" w:type="dxa"/>
+            <w:tcW w:w="2746" w:type="dxa"/>
             <w:tcBorders>
               <w:top w:val="single" w:sz="6" w:space="0" w:color="000000"/>
               <w:left w:val="single" w:sz="6" w:space="0" w:color="000000"/>
@@ -1098,13 +1139,13 @@
               <w:jc w:val="left"/>
             </w:pPr>
             <w:r>
-              <w:t xml:space="preserve">Shipment </w:t>
-            </w:r>
-          </w:p>
-        </w:tc>
-        <w:tc>
-          <w:tcPr>
-            <w:tcW w:w="2385" w:type="dxa"/>
+              <w:t xml:space="preserve">Placeholder </w:t>
+            </w:r>
+          </w:p>
+        </w:tc>
+        <w:tc>
+          <w:tcPr>
+            <w:tcW w:w="2399" w:type="dxa"/>
             <w:tcBorders>
               <w:top w:val="single" w:sz="6" w:space="0" w:color="000000"/>
               <w:left w:val="single" w:sz="6" w:space="0" w:color="000000"/>
@@ -1120,7 +1161,7 @@
             </w:pPr>
             <w:proofErr w:type="spellStart"/>
             <w:r>
-              <w:t>ShipmentID</w:t>
+              <w:t>Placeholder_id</w:t>
             </w:r>
             <w:proofErr w:type="spellEnd"/>
             <w:r>
@@ -1130,36 +1171,20 @@
         </w:tc>
         <w:tc>
           <w:tcPr>
-            <w:tcW w:w="4228" w:type="dxa"/>
-            <w:tcBorders>
-              <w:top w:val="single" w:sz="6" w:space="0" w:color="000000"/>
-              <w:left w:val="single" w:sz="6" w:space="0" w:color="000000"/>
-              <w:bottom w:val="single" w:sz="6" w:space="0" w:color="000000"/>
-              <w:right w:val="single" w:sz="6" w:space="0" w:color="000000"/>
-            </w:tcBorders>
-          </w:tcPr>
-          <w:p>
-            <w:pPr>
-              <w:spacing w:after="0" w:line="259" w:lineRule="auto"/>
-              <w:ind w:left="0" w:right="0" w:firstLine="0"/>
-              <w:jc w:val="left"/>
-            </w:pPr>
-            <w:proofErr w:type="spellStart"/>
-            <w:r>
-              <w:t>ShipperID</w:t>
-            </w:r>
-            <w:proofErr w:type="spellEnd"/>
-            <w:r>
-              <w:t xml:space="preserve">, </w:t>
-            </w:r>
-            <w:proofErr w:type="spellStart"/>
-            <w:r>
-              <w:t>OrderID</w:t>
-            </w:r>
-            <w:proofErr w:type="spellEnd"/>
-            <w:r>
-              <w:t xml:space="preserve"> </w:t>
-            </w:r>
+            <w:tcW w:w="4215" w:type="dxa"/>
+            <w:tcBorders>
+              <w:top w:val="single" w:sz="6" w:space="0" w:color="000000"/>
+              <w:left w:val="single" w:sz="6" w:space="0" w:color="000000"/>
+              <w:bottom w:val="single" w:sz="6" w:space="0" w:color="000000"/>
+              <w:right w:val="single" w:sz="6" w:space="0" w:color="000000"/>
+            </w:tcBorders>
+          </w:tcPr>
+          <w:p>
+            <w:pPr>
+              <w:spacing w:after="0" w:line="259" w:lineRule="auto"/>
+              <w:ind w:left="0" w:right="0" w:firstLine="0"/>
+              <w:jc w:val="left"/>
+            </w:pPr>
           </w:p>
         </w:tc>
       </w:tr>
@@ -1169,7 +1194,7 @@
         </w:trPr>
         <w:tc>
           <w:tcPr>
-            <w:tcW w:w="2747" w:type="dxa"/>
+            <w:tcW w:w="2746" w:type="dxa"/>
             <w:tcBorders>
               <w:top w:val="single" w:sz="6" w:space="0" w:color="000000"/>
               <w:left w:val="single" w:sz="6" w:space="0" w:color="000000"/>
@@ -1184,13 +1209,13 @@
               <w:jc w:val="left"/>
             </w:pPr>
             <w:r>
-              <w:t xml:space="preserve">Employee </w:t>
-            </w:r>
-          </w:p>
-        </w:tc>
-        <w:tc>
-          <w:tcPr>
-            <w:tcW w:w="2385" w:type="dxa"/>
+              <w:t xml:space="preserve">Person_Message </w:t>
+            </w:r>
+          </w:p>
+        </w:tc>
+        <w:tc>
+          <w:tcPr>
+            <w:tcW w:w="2399" w:type="dxa"/>
             <w:tcBorders>
               <w:top w:val="single" w:sz="6" w:space="0" w:color="000000"/>
               <w:left w:val="single" w:sz="6" w:space="0" w:color="000000"/>
@@ -1206,17 +1231,25 @@
             </w:pPr>
             <w:proofErr w:type="spellStart"/>
             <w:r>
-              <w:t>EmployeeID</w:t>
+              <w:t>Email_id</w:t>
             </w:r>
             <w:proofErr w:type="spellEnd"/>
             <w:r>
+              <w:t xml:space="preserve">, </w:t>
+            </w:r>
+            <w:proofErr w:type="spellStart"/>
+            <w:r>
+              <w:t>Message_id</w:t>
+            </w:r>
+            <w:proofErr w:type="spellEnd"/>
+            <w:r>
               <w:t xml:space="preserve"> </w:t>
             </w:r>
           </w:p>
         </w:tc>
         <w:tc>
           <w:tcPr>
-            <w:tcW w:w="4228" w:type="dxa"/>
+            <w:tcW w:w="4215" w:type="dxa"/>
             <w:tcBorders>
               <w:top w:val="single" w:sz="6" w:space="0" w:color="000000"/>
               <w:left w:val="single" w:sz="6" w:space="0" w:color="000000"/>
@@ -1232,7 +1265,7 @@
             </w:pPr>
             <w:proofErr w:type="spellStart"/>
             <w:r>
-              <w:t>BuildingID</w:t>
+              <w:t>Email_id</w:t>
             </w:r>
             <w:proofErr w:type="spellEnd"/>
             <w:r>
@@ -1240,7 +1273,7 @@
             </w:r>
             <w:proofErr w:type="spellStart"/>
             <w:r>
-              <w:t>DepartmentID</w:t>
+              <w:t>Message_id</w:t>
             </w:r>
             <w:proofErr w:type="spellEnd"/>
             <w:r>
@@ -1248,12 +1281,9 @@
             </w:r>
             <w:proofErr w:type="spellStart"/>
             <w:r>
-              <w:t>ManagerID</w:t>
+              <w:t>placeholder_id</w:t>
             </w:r>
             <w:proofErr w:type="spellEnd"/>
-            <w:r>
-              <w:t xml:space="preserve"> </w:t>
-            </w:r>
           </w:p>
         </w:tc>
       </w:tr>
@@ -1263,7 +1293,7 @@
         </w:trPr>
         <w:tc>
           <w:tcPr>
-            <w:tcW w:w="2747" w:type="dxa"/>
+            <w:tcW w:w="2746" w:type="dxa"/>
             <w:tcBorders>
               <w:top w:val="single" w:sz="6" w:space="0" w:color="000000"/>
               <w:left w:val="single" w:sz="6" w:space="0" w:color="000000"/>
@@ -1278,13 +1308,13 @@
               <w:jc w:val="left"/>
             </w:pPr>
             <w:r>
-              <w:t xml:space="preserve">Product </w:t>
-            </w:r>
-          </w:p>
-        </w:tc>
-        <w:tc>
-          <w:tcPr>
-            <w:tcW w:w="2385" w:type="dxa"/>
+              <w:t xml:space="preserve">Person_Category </w:t>
+            </w:r>
+          </w:p>
+        </w:tc>
+        <w:tc>
+          <w:tcPr>
+            <w:tcW w:w="2399" w:type="dxa"/>
             <w:tcBorders>
               <w:top w:val="single" w:sz="6" w:space="0" w:color="000000"/>
               <w:left w:val="single" w:sz="6" w:space="0" w:color="000000"/>
@@ -1300,69 +1330,22 @@
             </w:pPr>
             <w:proofErr w:type="spellStart"/>
             <w:r>
-              <w:t>ProductID</w:t>
+              <w:t>Email_id</w:t>
             </w:r>
             <w:proofErr w:type="spellEnd"/>
             <w:r>
-              <w:t xml:space="preserve"> </w:t>
-            </w:r>
-          </w:p>
-        </w:tc>
-        <w:tc>
-          <w:tcPr>
-            <w:tcW w:w="4228" w:type="dxa"/>
-            <w:tcBorders>
-              <w:top w:val="single" w:sz="6" w:space="0" w:color="000000"/>
-              <w:left w:val="single" w:sz="6" w:space="0" w:color="000000"/>
-              <w:bottom w:val="single" w:sz="6" w:space="0" w:color="000000"/>
-              <w:right w:val="single" w:sz="6" w:space="0" w:color="000000"/>
-            </w:tcBorders>
-          </w:tcPr>
-          <w:p>
-            <w:pPr>
-              <w:spacing w:after="0" w:line="259" w:lineRule="auto"/>
-              <w:ind w:left="0" w:right="0" w:firstLine="0"/>
-              <w:jc w:val="left"/>
-            </w:pPr>
+              <w:t xml:space="preserve">, </w:t>
+            </w:r>
             <w:proofErr w:type="spellStart"/>
             <w:r>
-              <w:t>DepartmentID</w:t>
+              <w:t>category_id</w:t>
             </w:r>
             <w:proofErr w:type="spellEnd"/>
-            <w:r>
-              <w:t xml:space="preserve"> </w:t>
-            </w:r>
-          </w:p>
-        </w:tc>
-      </w:tr>
-      <w:tr>
-        <w:trPr>
-          <w:trHeight w:val="360"/>
-        </w:trPr>
-        <w:tc>
-          <w:tcPr>
-            <w:tcW w:w="2747" w:type="dxa"/>
-            <w:tcBorders>
-              <w:top w:val="single" w:sz="6" w:space="0" w:color="000000"/>
-              <w:left w:val="single" w:sz="6" w:space="0" w:color="000000"/>
-              <w:bottom w:val="single" w:sz="6" w:space="0" w:color="000000"/>
-              <w:right w:val="single" w:sz="6" w:space="0" w:color="000000"/>
-            </w:tcBorders>
-          </w:tcPr>
-          <w:p>
-            <w:pPr>
-              <w:spacing w:after="0" w:line="259" w:lineRule="auto"/>
-              <w:ind w:left="2" w:right="0" w:firstLine="0"/>
-              <w:jc w:val="left"/>
-            </w:pPr>
-            <w:r>
-              <w:t xml:space="preserve">Department </w:t>
-            </w:r>
-          </w:p>
-        </w:tc>
-        <w:tc>
-          <w:tcPr>
-            <w:tcW w:w="2385" w:type="dxa"/>
+          </w:p>
+        </w:tc>
+        <w:tc>
+          <w:tcPr>
+            <w:tcW w:w="4215" w:type="dxa"/>
             <w:tcBorders>
               <w:top w:val="single" w:sz="6" w:space="0" w:color="000000"/>
               <w:left w:val="single" w:sz="6" w:space="0" w:color="000000"/>
@@ -1378,611 +1361,17 @@
             </w:pPr>
             <w:proofErr w:type="spellStart"/>
             <w:r>
-              <w:t>DepartmentID</w:t>
+              <w:t>Email_id</w:t>
             </w:r>
             <w:proofErr w:type="spellEnd"/>
             <w:r>
-              <w:t xml:space="preserve"> </w:t>
-            </w:r>
-          </w:p>
-        </w:tc>
-        <w:tc>
-          <w:tcPr>
-            <w:tcW w:w="4228" w:type="dxa"/>
-            <w:tcBorders>
-              <w:top w:val="single" w:sz="6" w:space="0" w:color="000000"/>
-              <w:left w:val="single" w:sz="6" w:space="0" w:color="000000"/>
-              <w:bottom w:val="single" w:sz="6" w:space="0" w:color="000000"/>
-              <w:right w:val="single" w:sz="6" w:space="0" w:color="000000"/>
-            </w:tcBorders>
-          </w:tcPr>
-          <w:p>
-            <w:pPr>
-              <w:spacing w:after="0" w:line="259" w:lineRule="auto"/>
-              <w:ind w:left="0" w:right="0" w:firstLine="0"/>
-              <w:jc w:val="left"/>
-            </w:pPr>
-            <w:r>
-              <w:t xml:space="preserve"> </w:t>
-            </w:r>
-          </w:p>
-        </w:tc>
-      </w:tr>
-      <w:tr>
-        <w:trPr>
-          <w:trHeight w:val="375"/>
-        </w:trPr>
-        <w:tc>
-          <w:tcPr>
-            <w:tcW w:w="2747" w:type="dxa"/>
-            <w:tcBorders>
-              <w:top w:val="single" w:sz="6" w:space="0" w:color="000000"/>
-              <w:left w:val="single" w:sz="6" w:space="0" w:color="000000"/>
-              <w:bottom w:val="single" w:sz="6" w:space="0" w:color="000000"/>
-              <w:right w:val="single" w:sz="6" w:space="0" w:color="000000"/>
-            </w:tcBorders>
-            <w:vAlign w:val="bottom"/>
-          </w:tcPr>
-          <w:p>
-            <w:pPr>
-              <w:spacing w:after="0" w:line="259" w:lineRule="auto"/>
-              <w:ind w:left="2" w:right="0" w:firstLine="0"/>
-              <w:jc w:val="left"/>
-            </w:pPr>
-            <w:r>
-              <w:t xml:space="preserve">Supply </w:t>
-            </w:r>
-          </w:p>
-        </w:tc>
-        <w:tc>
-          <w:tcPr>
-            <w:tcW w:w="2385" w:type="dxa"/>
-            <w:tcBorders>
-              <w:top w:val="single" w:sz="6" w:space="0" w:color="000000"/>
-              <w:left w:val="single" w:sz="6" w:space="0" w:color="000000"/>
-              <w:bottom w:val="single" w:sz="6" w:space="0" w:color="000000"/>
-              <w:right w:val="single" w:sz="6" w:space="0" w:color="000000"/>
-            </w:tcBorders>
-            <w:vAlign w:val="bottom"/>
-          </w:tcPr>
-          <w:p>
-            <w:pPr>
-              <w:spacing w:after="0" w:line="259" w:lineRule="auto"/>
-              <w:ind w:left="0" w:right="0" w:firstLine="0"/>
-              <w:jc w:val="left"/>
-            </w:pPr>
+              <w:t xml:space="preserve">, </w:t>
+            </w:r>
             <w:proofErr w:type="spellStart"/>
             <w:r>
-              <w:t>SupplyID</w:t>
+              <w:t>category_id</w:t>
             </w:r>
             <w:proofErr w:type="spellEnd"/>
-            <w:r>
-              <w:t xml:space="preserve"> </w:t>
-            </w:r>
-          </w:p>
-        </w:tc>
-        <w:tc>
-          <w:tcPr>
-            <w:tcW w:w="4228" w:type="dxa"/>
-            <w:tcBorders>
-              <w:top w:val="single" w:sz="6" w:space="0" w:color="000000"/>
-              <w:left w:val="single" w:sz="6" w:space="0" w:color="000000"/>
-              <w:bottom w:val="single" w:sz="6" w:space="0" w:color="000000"/>
-              <w:right w:val="single" w:sz="6" w:space="0" w:color="000000"/>
-            </w:tcBorders>
-            <w:vAlign w:val="bottom"/>
-          </w:tcPr>
-          <w:p>
-            <w:pPr>
-              <w:spacing w:after="0" w:line="259" w:lineRule="auto"/>
-              <w:ind w:left="0" w:right="0" w:firstLine="0"/>
-              <w:jc w:val="left"/>
-            </w:pPr>
-            <w:proofErr w:type="spellStart"/>
-            <w:r>
-              <w:t>VendorID</w:t>
-            </w:r>
-            <w:proofErr w:type="spellEnd"/>
-            <w:r>
-              <w:t xml:space="preserve">, </w:t>
-            </w:r>
-            <w:proofErr w:type="spellStart"/>
-            <w:r>
-              <w:t>InventoryID</w:t>
-            </w:r>
-            <w:proofErr w:type="spellEnd"/>
-            <w:r>
-              <w:t xml:space="preserve"> </w:t>
-            </w:r>
-          </w:p>
-        </w:tc>
-      </w:tr>
-      <w:tr>
-        <w:trPr>
-          <w:trHeight w:val="360"/>
-        </w:trPr>
-        <w:tc>
-          <w:tcPr>
-            <w:tcW w:w="2747" w:type="dxa"/>
-            <w:tcBorders>
-              <w:top w:val="single" w:sz="6" w:space="0" w:color="000000"/>
-              <w:left w:val="single" w:sz="6" w:space="0" w:color="000000"/>
-              <w:bottom w:val="single" w:sz="6" w:space="0" w:color="000000"/>
-              <w:right w:val="single" w:sz="6" w:space="0" w:color="000000"/>
-            </w:tcBorders>
-          </w:tcPr>
-          <w:p>
-            <w:pPr>
-              <w:spacing w:after="0" w:line="259" w:lineRule="auto"/>
-              <w:ind w:left="2" w:right="0" w:firstLine="0"/>
-              <w:jc w:val="left"/>
-            </w:pPr>
-            <w:r>
-              <w:t xml:space="preserve">Vendor </w:t>
-            </w:r>
-          </w:p>
-        </w:tc>
-        <w:tc>
-          <w:tcPr>
-            <w:tcW w:w="2385" w:type="dxa"/>
-            <w:tcBorders>
-              <w:top w:val="single" w:sz="6" w:space="0" w:color="000000"/>
-              <w:left w:val="single" w:sz="6" w:space="0" w:color="000000"/>
-              <w:bottom w:val="single" w:sz="6" w:space="0" w:color="000000"/>
-              <w:right w:val="single" w:sz="6" w:space="0" w:color="000000"/>
-            </w:tcBorders>
-          </w:tcPr>
-          <w:p>
-            <w:pPr>
-              <w:spacing w:after="0" w:line="259" w:lineRule="auto"/>
-              <w:ind w:left="0" w:right="0" w:firstLine="0"/>
-              <w:jc w:val="left"/>
-            </w:pPr>
-            <w:proofErr w:type="spellStart"/>
-            <w:r>
-              <w:t>VendorID</w:t>
-            </w:r>
-            <w:proofErr w:type="spellEnd"/>
-            <w:r>
-              <w:t xml:space="preserve"> </w:t>
-            </w:r>
-          </w:p>
-        </w:tc>
-        <w:tc>
-          <w:tcPr>
-            <w:tcW w:w="4228" w:type="dxa"/>
-            <w:tcBorders>
-              <w:top w:val="single" w:sz="6" w:space="0" w:color="000000"/>
-              <w:left w:val="single" w:sz="6" w:space="0" w:color="000000"/>
-              <w:bottom w:val="single" w:sz="6" w:space="0" w:color="000000"/>
-              <w:right w:val="single" w:sz="6" w:space="0" w:color="000000"/>
-            </w:tcBorders>
-          </w:tcPr>
-          <w:p>
-            <w:pPr>
-              <w:spacing w:after="0" w:line="259" w:lineRule="auto"/>
-              <w:ind w:left="0" w:right="0" w:firstLine="0"/>
-              <w:jc w:val="left"/>
-            </w:pPr>
-            <w:r>
-              <w:t xml:space="preserve"> </w:t>
-            </w:r>
-          </w:p>
-        </w:tc>
-      </w:tr>
-      <w:tr>
-        <w:trPr>
-          <w:trHeight w:val="360"/>
-        </w:trPr>
-        <w:tc>
-          <w:tcPr>
-            <w:tcW w:w="2747" w:type="dxa"/>
-            <w:tcBorders>
-              <w:top w:val="single" w:sz="6" w:space="0" w:color="000000"/>
-              <w:left w:val="single" w:sz="6" w:space="0" w:color="000000"/>
-              <w:bottom w:val="single" w:sz="6" w:space="0" w:color="000000"/>
-              <w:right w:val="single" w:sz="6" w:space="0" w:color="000000"/>
-            </w:tcBorders>
-          </w:tcPr>
-          <w:p>
-            <w:pPr>
-              <w:spacing w:after="0" w:line="259" w:lineRule="auto"/>
-              <w:ind w:left="2" w:right="0" w:firstLine="0"/>
-              <w:jc w:val="left"/>
-            </w:pPr>
-            <w:r>
-              <w:t xml:space="preserve">Inventory </w:t>
-            </w:r>
-          </w:p>
-        </w:tc>
-        <w:tc>
-          <w:tcPr>
-            <w:tcW w:w="2385" w:type="dxa"/>
-            <w:tcBorders>
-              <w:top w:val="single" w:sz="6" w:space="0" w:color="000000"/>
-              <w:left w:val="single" w:sz="6" w:space="0" w:color="000000"/>
-              <w:bottom w:val="single" w:sz="6" w:space="0" w:color="000000"/>
-              <w:right w:val="single" w:sz="6" w:space="0" w:color="000000"/>
-            </w:tcBorders>
-          </w:tcPr>
-          <w:p>
-            <w:pPr>
-              <w:spacing w:after="0" w:line="259" w:lineRule="auto"/>
-              <w:ind w:left="0" w:right="0" w:firstLine="0"/>
-              <w:jc w:val="left"/>
-            </w:pPr>
-            <w:proofErr w:type="spellStart"/>
-            <w:r>
-              <w:t>InventoryID</w:t>
-            </w:r>
-            <w:proofErr w:type="spellEnd"/>
-            <w:r>
-              <w:t xml:space="preserve"> </w:t>
-            </w:r>
-          </w:p>
-        </w:tc>
-        <w:tc>
-          <w:tcPr>
-            <w:tcW w:w="4228" w:type="dxa"/>
-            <w:tcBorders>
-              <w:top w:val="single" w:sz="6" w:space="0" w:color="000000"/>
-              <w:left w:val="single" w:sz="6" w:space="0" w:color="000000"/>
-              <w:bottom w:val="single" w:sz="6" w:space="0" w:color="000000"/>
-              <w:right w:val="single" w:sz="6" w:space="0" w:color="000000"/>
-            </w:tcBorders>
-          </w:tcPr>
-          <w:p>
-            <w:pPr>
-              <w:spacing w:after="0" w:line="259" w:lineRule="auto"/>
-              <w:ind w:left="0" w:right="0" w:firstLine="0"/>
-              <w:jc w:val="left"/>
-            </w:pPr>
-            <w:r>
-              <w:t xml:space="preserve"> </w:t>
-            </w:r>
-          </w:p>
-        </w:tc>
-      </w:tr>
-      <w:tr>
-        <w:trPr>
-          <w:trHeight w:val="585"/>
-        </w:trPr>
-        <w:tc>
-          <w:tcPr>
-            <w:tcW w:w="2747" w:type="dxa"/>
-            <w:tcBorders>
-              <w:top w:val="single" w:sz="6" w:space="0" w:color="000000"/>
-              <w:left w:val="single" w:sz="6" w:space="0" w:color="000000"/>
-              <w:bottom w:val="single" w:sz="6" w:space="0" w:color="000000"/>
-              <w:right w:val="single" w:sz="6" w:space="0" w:color="000000"/>
-            </w:tcBorders>
-            <w:vAlign w:val="bottom"/>
-          </w:tcPr>
-          <w:p>
-            <w:pPr>
-              <w:spacing w:after="0" w:line="259" w:lineRule="auto"/>
-              <w:ind w:left="2" w:right="0" w:firstLine="0"/>
-              <w:jc w:val="left"/>
-            </w:pPr>
-            <w:proofErr w:type="spellStart"/>
-            <w:r>
-              <w:t>Inventory_has_Product</w:t>
-            </w:r>
-            <w:proofErr w:type="spellEnd"/>
-            <w:r>
-              <w:t xml:space="preserve"> </w:t>
-            </w:r>
-          </w:p>
-        </w:tc>
-        <w:tc>
-          <w:tcPr>
-            <w:tcW w:w="2385" w:type="dxa"/>
-            <w:tcBorders>
-              <w:top w:val="single" w:sz="6" w:space="0" w:color="000000"/>
-              <w:left w:val="single" w:sz="6" w:space="0" w:color="000000"/>
-              <w:bottom w:val="single" w:sz="6" w:space="0" w:color="000000"/>
-              <w:right w:val="single" w:sz="6" w:space="0" w:color="000000"/>
-            </w:tcBorders>
-          </w:tcPr>
-          <w:p>
-            <w:pPr>
-              <w:spacing w:after="0" w:line="259" w:lineRule="auto"/>
-              <w:ind w:left="0" w:right="0" w:firstLine="0"/>
-              <w:jc w:val="left"/>
-            </w:pPr>
-            <w:proofErr w:type="spellStart"/>
-            <w:r>
-              <w:t>InventoryID</w:t>
-            </w:r>
-            <w:proofErr w:type="spellEnd"/>
-            <w:r>
-              <w:t xml:space="preserve">, </w:t>
-            </w:r>
-            <w:proofErr w:type="spellStart"/>
-            <w:r>
-              <w:t>ProductID</w:t>
-            </w:r>
-            <w:proofErr w:type="spellEnd"/>
-            <w:r>
-              <w:t xml:space="preserve"> </w:t>
-            </w:r>
-          </w:p>
-        </w:tc>
-        <w:tc>
-          <w:tcPr>
-            <w:tcW w:w="4228" w:type="dxa"/>
-            <w:tcBorders>
-              <w:top w:val="single" w:sz="6" w:space="0" w:color="000000"/>
-              <w:left w:val="single" w:sz="6" w:space="0" w:color="000000"/>
-              <w:bottom w:val="single" w:sz="6" w:space="0" w:color="000000"/>
-              <w:right w:val="single" w:sz="6" w:space="0" w:color="000000"/>
-            </w:tcBorders>
-            <w:vAlign w:val="bottom"/>
-          </w:tcPr>
-          <w:p>
-            <w:pPr>
-              <w:spacing w:after="0" w:line="259" w:lineRule="auto"/>
-              <w:ind w:left="0" w:right="0" w:firstLine="0"/>
-              <w:jc w:val="left"/>
-            </w:pPr>
-            <w:proofErr w:type="spellStart"/>
-            <w:r>
-              <w:t>InventoryID</w:t>
-            </w:r>
-            <w:proofErr w:type="spellEnd"/>
-            <w:r>
-              <w:t xml:space="preserve">, </w:t>
-            </w:r>
-            <w:proofErr w:type="spellStart"/>
-            <w:r>
-              <w:t>ProductID</w:t>
-            </w:r>
-            <w:proofErr w:type="spellEnd"/>
-            <w:r>
-              <w:t xml:space="preserve"> </w:t>
-            </w:r>
-          </w:p>
-        </w:tc>
-      </w:tr>
-      <w:tr>
-        <w:trPr>
-          <w:trHeight w:val="300"/>
-        </w:trPr>
-        <w:tc>
-          <w:tcPr>
-            <w:tcW w:w="2747" w:type="dxa"/>
-            <w:tcBorders>
-              <w:top w:val="single" w:sz="6" w:space="0" w:color="000000"/>
-              <w:left w:val="single" w:sz="6" w:space="0" w:color="000000"/>
-              <w:bottom w:val="single" w:sz="6" w:space="0" w:color="000000"/>
-              <w:right w:val="single" w:sz="6" w:space="0" w:color="000000"/>
-            </w:tcBorders>
-          </w:tcPr>
-          <w:p>
-            <w:pPr>
-              <w:spacing w:after="0" w:line="259" w:lineRule="auto"/>
-              <w:ind w:left="2" w:right="0" w:firstLine="0"/>
-              <w:jc w:val="left"/>
-            </w:pPr>
-            <w:proofErr w:type="spellStart"/>
-            <w:r>
-              <w:t>RepairServices</w:t>
-            </w:r>
-            <w:proofErr w:type="spellEnd"/>
-            <w:r>
-              <w:t xml:space="preserve"> </w:t>
-            </w:r>
-          </w:p>
-        </w:tc>
-        <w:tc>
-          <w:tcPr>
-            <w:tcW w:w="2385" w:type="dxa"/>
-            <w:tcBorders>
-              <w:top w:val="single" w:sz="6" w:space="0" w:color="000000"/>
-              <w:left w:val="single" w:sz="6" w:space="0" w:color="000000"/>
-              <w:bottom w:val="single" w:sz="6" w:space="0" w:color="000000"/>
-              <w:right w:val="single" w:sz="6" w:space="0" w:color="000000"/>
-            </w:tcBorders>
-          </w:tcPr>
-          <w:p>
-            <w:pPr>
-              <w:spacing w:after="0" w:line="259" w:lineRule="auto"/>
-              <w:ind w:left="0" w:right="0" w:firstLine="0"/>
-              <w:jc w:val="left"/>
-            </w:pPr>
-            <w:proofErr w:type="spellStart"/>
-            <w:r>
-              <w:t>RepairServicesID</w:t>
-            </w:r>
-            <w:proofErr w:type="spellEnd"/>
-            <w:r>
-              <w:t xml:space="preserve"> </w:t>
-            </w:r>
-          </w:p>
-        </w:tc>
-        <w:tc>
-          <w:tcPr>
-            <w:tcW w:w="4228" w:type="dxa"/>
-            <w:tcBorders>
-              <w:top w:val="single" w:sz="6" w:space="0" w:color="000000"/>
-              <w:left w:val="single" w:sz="6" w:space="0" w:color="000000"/>
-              <w:bottom w:val="single" w:sz="6" w:space="0" w:color="000000"/>
-              <w:right w:val="single" w:sz="6" w:space="0" w:color="000000"/>
-            </w:tcBorders>
-          </w:tcPr>
-          <w:p>
-            <w:pPr>
-              <w:spacing w:after="0" w:line="259" w:lineRule="auto"/>
-              <w:ind w:left="0" w:right="0" w:firstLine="0"/>
-              <w:jc w:val="left"/>
-            </w:pPr>
-            <w:proofErr w:type="spellStart"/>
-            <w:r>
-              <w:t>CustomerID</w:t>
-            </w:r>
-            <w:proofErr w:type="spellEnd"/>
-            <w:r>
-              <w:t xml:space="preserve"> </w:t>
-            </w:r>
-          </w:p>
-        </w:tc>
-      </w:tr>
-      <w:tr>
-        <w:trPr>
-          <w:trHeight w:val="300"/>
-        </w:trPr>
-        <w:tc>
-          <w:tcPr>
-            <w:tcW w:w="2747" w:type="dxa"/>
-            <w:tcBorders>
-              <w:top w:val="single" w:sz="6" w:space="0" w:color="000000"/>
-              <w:left w:val="single" w:sz="6" w:space="0" w:color="000000"/>
-              <w:bottom w:val="single" w:sz="6" w:space="0" w:color="000000"/>
-              <w:right w:val="single" w:sz="6" w:space="0" w:color="000000"/>
-            </w:tcBorders>
-          </w:tcPr>
-          <w:p>
-            <w:pPr>
-              <w:spacing w:after="0" w:line="259" w:lineRule="auto"/>
-              <w:ind w:left="2" w:right="0" w:firstLine="0"/>
-              <w:jc w:val="left"/>
-            </w:pPr>
-            <w:r>
-              <w:t xml:space="preserve">Contract </w:t>
-            </w:r>
-          </w:p>
-        </w:tc>
-        <w:tc>
-          <w:tcPr>
-            <w:tcW w:w="2385" w:type="dxa"/>
-            <w:tcBorders>
-              <w:top w:val="single" w:sz="6" w:space="0" w:color="000000"/>
-              <w:left w:val="single" w:sz="6" w:space="0" w:color="000000"/>
-              <w:bottom w:val="single" w:sz="6" w:space="0" w:color="000000"/>
-              <w:right w:val="single" w:sz="6" w:space="0" w:color="000000"/>
-            </w:tcBorders>
-          </w:tcPr>
-          <w:p>
-            <w:pPr>
-              <w:spacing w:after="0" w:line="259" w:lineRule="auto"/>
-              <w:ind w:left="0" w:right="0" w:firstLine="0"/>
-              <w:jc w:val="left"/>
-            </w:pPr>
-            <w:proofErr w:type="spellStart"/>
-            <w:r>
-              <w:t>ContractID</w:t>
-            </w:r>
-            <w:proofErr w:type="spellEnd"/>
-            <w:r>
-              <w:t xml:space="preserve"> </w:t>
-            </w:r>
-          </w:p>
-        </w:tc>
-        <w:tc>
-          <w:tcPr>
-            <w:tcW w:w="4228" w:type="dxa"/>
-            <w:tcBorders>
-              <w:top w:val="single" w:sz="6" w:space="0" w:color="000000"/>
-              <w:left w:val="single" w:sz="6" w:space="0" w:color="000000"/>
-              <w:bottom w:val="single" w:sz="6" w:space="0" w:color="000000"/>
-              <w:right w:val="single" w:sz="6" w:space="0" w:color="000000"/>
-            </w:tcBorders>
-          </w:tcPr>
-          <w:p>
-            <w:pPr>
-              <w:spacing w:after="0" w:line="259" w:lineRule="auto"/>
-              <w:ind w:left="0" w:right="0" w:firstLine="0"/>
-              <w:jc w:val="left"/>
-            </w:pPr>
-            <w:proofErr w:type="spellStart"/>
-            <w:r>
-              <w:t>VendorID</w:t>
-            </w:r>
-            <w:proofErr w:type="spellEnd"/>
-            <w:r>
-              <w:t xml:space="preserve">, </w:t>
-            </w:r>
-            <w:proofErr w:type="spellStart"/>
-            <w:r>
-              <w:t>DepartmentID</w:t>
-            </w:r>
-            <w:proofErr w:type="spellEnd"/>
-            <w:r>
-              <w:t xml:space="preserve"> </w:t>
-            </w:r>
-          </w:p>
-        </w:tc>
-      </w:tr>
-      <w:tr>
-        <w:trPr>
-          <w:trHeight w:val="360"/>
-        </w:trPr>
-        <w:tc>
-          <w:tcPr>
-            <w:tcW w:w="2747" w:type="dxa"/>
-            <w:tcBorders>
-              <w:top w:val="single" w:sz="6" w:space="0" w:color="000000"/>
-              <w:left w:val="single" w:sz="6" w:space="0" w:color="000000"/>
-              <w:bottom w:val="single" w:sz="6" w:space="0" w:color="000000"/>
-              <w:right w:val="single" w:sz="6" w:space="0" w:color="000000"/>
-            </w:tcBorders>
-          </w:tcPr>
-          <w:p>
-            <w:pPr>
-              <w:spacing w:after="0" w:line="259" w:lineRule="auto"/>
-              <w:ind w:left="2" w:right="0" w:firstLine="0"/>
-              <w:jc w:val="left"/>
-            </w:pPr>
-            <w:r>
-              <w:t xml:space="preserve">Building </w:t>
-            </w:r>
-          </w:p>
-        </w:tc>
-        <w:tc>
-          <w:tcPr>
-            <w:tcW w:w="2385" w:type="dxa"/>
-            <w:tcBorders>
-              <w:top w:val="single" w:sz="6" w:space="0" w:color="000000"/>
-              <w:left w:val="single" w:sz="6" w:space="0" w:color="000000"/>
-              <w:bottom w:val="single" w:sz="6" w:space="0" w:color="000000"/>
-              <w:right w:val="single" w:sz="6" w:space="0" w:color="000000"/>
-            </w:tcBorders>
-          </w:tcPr>
-          <w:p>
-            <w:pPr>
-              <w:spacing w:after="0" w:line="259" w:lineRule="auto"/>
-              <w:ind w:left="0" w:right="0" w:firstLine="0"/>
-              <w:jc w:val="left"/>
-            </w:pPr>
-            <w:proofErr w:type="spellStart"/>
-            <w:r>
-              <w:t>BuildingID</w:t>
-            </w:r>
-            <w:proofErr w:type="spellEnd"/>
-            <w:r>
-              <w:t xml:space="preserve"> </w:t>
-            </w:r>
-          </w:p>
-        </w:tc>
-        <w:tc>
-          <w:tcPr>
-            <w:tcW w:w="4228" w:type="dxa"/>
-            <w:tcBorders>
-              <w:top w:val="single" w:sz="6" w:space="0" w:color="000000"/>
-              <w:left w:val="single" w:sz="6" w:space="0" w:color="000000"/>
-              <w:bottom w:val="single" w:sz="6" w:space="0" w:color="000000"/>
-              <w:right w:val="single" w:sz="6" w:space="0" w:color="000000"/>
-            </w:tcBorders>
-          </w:tcPr>
-          <w:p>
-            <w:pPr>
-              <w:spacing w:after="0" w:line="259" w:lineRule="auto"/>
-              <w:ind w:left="0" w:right="0" w:firstLine="0"/>
-              <w:jc w:val="left"/>
-            </w:pPr>
-            <w:r>
-              <w:t xml:space="preserve"> </w:t>
-            </w:r>
           </w:p>
         </w:tc>
       </w:tr>
@@ -2086,7 +1475,6 @@
         <w:rPr>
           <w:b/>
         </w:rPr>
-        <w:lastRenderedPageBreak/>
         <w:t xml:space="preserve">Relationship between different entities </w:t>
       </w:r>
     </w:p>
@@ -2744,6 +2132,7 @@
               <w:jc w:val="left"/>
             </w:pPr>
             <w:r>
+              <w:lastRenderedPageBreak/>
               <w:t xml:space="preserve">6 </w:t>
             </w:r>
           </w:p>
@@ -3536,7 +2925,102 @@
               <w:jc w:val="left"/>
             </w:pPr>
             <w:r>
-              <w:t xml:space="preserve">14 </w:t>
+              <w:t>14</w:t>
+            </w:r>
+          </w:p>
+        </w:tc>
+        <w:tc>
+          <w:tcPr>
+            <w:tcW w:w="2520" w:type="dxa"/>
+            <w:tcBorders>
+              <w:top w:val="single" w:sz="6" w:space="0" w:color="000000"/>
+              <w:left w:val="single" w:sz="6" w:space="0" w:color="000000"/>
+              <w:bottom w:val="single" w:sz="6" w:space="0" w:color="000000"/>
+              <w:right w:val="single" w:sz="6" w:space="0" w:color="000000"/>
+            </w:tcBorders>
+            <w:vAlign w:val="center"/>
+          </w:tcPr>
+          <w:p>
+            <w:pPr>
+              <w:spacing w:after="0" w:line="259" w:lineRule="auto"/>
+              <w:ind w:left="0" w:right="0" w:firstLine="0"/>
+              <w:jc w:val="left"/>
+            </w:pPr>
+            <w:r>
+              <w:t>Message</w:t>
+            </w:r>
+          </w:p>
+        </w:tc>
+        <w:tc>
+          <w:tcPr>
+            <w:tcW w:w="3300" w:type="dxa"/>
+            <w:tcBorders>
+              <w:top w:val="single" w:sz="6" w:space="0" w:color="000000"/>
+              <w:left w:val="single" w:sz="6" w:space="0" w:color="000000"/>
+              <w:bottom w:val="single" w:sz="6" w:space="0" w:color="000000"/>
+              <w:right w:val="single" w:sz="6" w:space="0" w:color="000000"/>
+            </w:tcBorders>
+            <w:vAlign w:val="center"/>
+          </w:tcPr>
+          <w:p>
+            <w:pPr>
+              <w:spacing w:after="0" w:line="259" w:lineRule="auto"/>
+              <w:ind w:left="0" w:right="0" w:firstLine="0"/>
+              <w:jc w:val="left"/>
+            </w:pPr>
+            <w:proofErr w:type="spellStart"/>
+            <w:r>
+              <w:t>New_Request</w:t>
+            </w:r>
+            <w:proofErr w:type="spellEnd"/>
+          </w:p>
+        </w:tc>
+        <w:tc>
+          <w:tcPr>
+            <w:tcW w:w="2338" w:type="dxa"/>
+            <w:tcBorders>
+              <w:top w:val="single" w:sz="6" w:space="0" w:color="000000"/>
+              <w:left w:val="single" w:sz="6" w:space="0" w:color="000000"/>
+              <w:bottom w:val="single" w:sz="6" w:space="0" w:color="000000"/>
+              <w:right w:val="single" w:sz="6" w:space="0" w:color="000000"/>
+            </w:tcBorders>
+            <w:vAlign w:val="center"/>
+          </w:tcPr>
+          <w:p>
+            <w:pPr>
+              <w:spacing w:after="0" w:line="259" w:lineRule="auto"/>
+              <w:ind w:left="0" w:right="0" w:firstLine="0"/>
+              <w:jc w:val="left"/>
+            </w:pPr>
+            <w:r>
+              <w:t>1:1</w:t>
+            </w:r>
+          </w:p>
+        </w:tc>
+      </w:tr>
+      <w:tr>
+        <w:trPr>
+          <w:trHeight w:val="510"/>
+        </w:trPr>
+        <w:tc>
+          <w:tcPr>
+            <w:tcW w:w="1202" w:type="dxa"/>
+            <w:tcBorders>
+              <w:top w:val="single" w:sz="6" w:space="0" w:color="000000"/>
+              <w:left w:val="single" w:sz="6" w:space="0" w:color="000000"/>
+              <w:bottom w:val="single" w:sz="6" w:space="0" w:color="000000"/>
+              <w:right w:val="single" w:sz="6" w:space="0" w:color="000000"/>
+            </w:tcBorders>
+            <w:vAlign w:val="center"/>
+          </w:tcPr>
+          <w:p>
+            <w:pPr>
+              <w:spacing w:after="0" w:line="259" w:lineRule="auto"/>
+              <w:ind w:left="2" w:right="0" w:firstLine="0"/>
+              <w:jc w:val="left"/>
+            </w:pPr>
+            <w:r>
+              <w:t>15</w:t>
             </w:r>
           </w:p>
         </w:tc>
@@ -3842,7 +3326,6 @@
         <w:ind w:right="113" w:hanging="360"/>
       </w:pPr>
       <w:r>
-        <w:lastRenderedPageBreak/>
         <w:t>One person may or may not be the author of one or more messages. Therefore there is a 1</w:t>
       </w:r>
       <w:proofErr w:type="gramStart"/>
@@ -3940,6 +3423,7 @@
         <w:ind w:right="113" w:hanging="360"/>
       </w:pPr>
       <w:r>
+        <w:lastRenderedPageBreak/>
         <w:t xml:space="preserve">Every </w:t>
       </w:r>
       <w:proofErr w:type="spellStart"/>
@@ -4023,6 +3507,18 @@
         <w:ind w:right="113" w:hanging="360"/>
       </w:pPr>
       <w:r>
+        <w:t xml:space="preserve">A Message may or may not allow a Person to accept </w:t>
+      </w:r>
+    </w:p>
+    <w:p>
+      <w:pPr>
+        <w:numPr>
+          <w:ilvl w:val="0"/>
+          <w:numId w:val="2"/>
+        </w:numPr>
+        <w:ind w:right="113" w:hanging="360"/>
+      </w:pPr>
+      <w:r>
         <w:t xml:space="preserve">Every Person’s </w:t>
       </w:r>
       <w:proofErr w:type="gramStart"/>
@@ -4046,6 +3542,223 @@
       <w:pPr>
         <w:ind w:left="705" w:right="113" w:firstLine="0"/>
       </w:pPr>
+    </w:p>
+    <w:p>
+      <w:pPr>
+        <w:ind w:left="720" w:right="113" w:firstLine="0"/>
+        <w:jc w:val="center"/>
+        <w:rPr>
+          <w:b/>
+        </w:rPr>
+      </w:pPr>
+      <w:r>
+        <w:rPr>
+          <w:b/>
+        </w:rPr>
+        <w:t>Design Explanation</w:t>
+      </w:r>
+    </w:p>
+    <w:p>
+      <w:pPr>
+        <w:ind w:left="720" w:right="113" w:firstLine="0"/>
+      </w:pPr>
+    </w:p>
+    <w:p>
+      <w:pPr>
+        <w:ind w:left="705" w:right="113" w:firstLine="0"/>
+      </w:pPr>
+      <w:r>
+        <w:t>Requests are the major component of the Online Marketplace for Services that we have designed. A Person may place one or more Requests for a service which they require. The states that a request goes through are:</w:t>
+      </w:r>
+    </w:p>
+    <w:p>
+      <w:pPr>
+        <w:pStyle w:val="ListParagraph"/>
+        <w:numPr>
+          <w:ilvl w:val="0"/>
+          <w:numId w:val="3"/>
+        </w:numPr>
+        <w:ind w:right="113"/>
+      </w:pPr>
+      <w:proofErr w:type="spellStart"/>
+      <w:r>
+        <w:t>New_Request</w:t>
+      </w:r>
+      <w:proofErr w:type="spellEnd"/>
+      <w:r>
+        <w:t xml:space="preserve"> – When a request is newly created it is added as a row to this table. So far, the Request has not been serviced </w:t>
+      </w:r>
+      <w:proofErr w:type="spellStart"/>
+      <w:r>
+        <w:t>i.e</w:t>
+      </w:r>
+      <w:proofErr w:type="spellEnd"/>
+      <w:r>
+        <w:t xml:space="preserve"> no Pers</w:t>
+      </w:r>
+      <w:r>
+        <w:t xml:space="preserve">on is working on it currently. A Person who is willing to work on it, </w:t>
+      </w:r>
+      <w:proofErr w:type="spellStart"/>
+      <w:r>
+        <w:t>i.e</w:t>
+      </w:r>
+      <w:proofErr w:type="spellEnd"/>
+      <w:r>
+        <w:t xml:space="preserve"> a Provider, would send a special message to the Requestor indicating that they are willing to work on this request. The Requestor can accept or decline the request</w:t>
+      </w:r>
+      <w:r>
+        <w:t>. If the Requestor accepts the request, we move to state 2.</w:t>
+      </w:r>
+    </w:p>
+    <w:p>
+      <w:pPr>
+        <w:pStyle w:val="ListParagraph"/>
+        <w:numPr>
+          <w:ilvl w:val="0"/>
+          <w:numId w:val="3"/>
+        </w:numPr>
+        <w:ind w:right="113"/>
+      </w:pPr>
+      <w:proofErr w:type="spellStart"/>
+      <w:r>
+        <w:t>Pending_Request</w:t>
+      </w:r>
+      <w:proofErr w:type="spellEnd"/>
+      <w:r>
+        <w:t xml:space="preserve"> – A </w:t>
+      </w:r>
+      <w:proofErr w:type="spellStart"/>
+      <w:r>
+        <w:t>New_Request</w:t>
+      </w:r>
+      <w:proofErr w:type="spellEnd"/>
+      <w:r>
+        <w:t xml:space="preserve"> which has been accepted is deleted from the </w:t>
+      </w:r>
+      <w:proofErr w:type="spellStart"/>
+      <w:r>
+        <w:t>New_Request</w:t>
+      </w:r>
+      <w:proofErr w:type="spellEnd"/>
+      <w:r>
+        <w:t xml:space="preserve"> table, and added to the </w:t>
+      </w:r>
+      <w:proofErr w:type="spellStart"/>
+      <w:r>
+        <w:t>Pending_Request</w:t>
+      </w:r>
+      <w:proofErr w:type="spellEnd"/>
+      <w:r>
+        <w:t xml:space="preserve"> table. This table stores all the request which are currently being worked on, including the deadline associated with these requests. When the deadline expires, or the provider indicates that work is finished, we move to state 3.</w:t>
+      </w:r>
+    </w:p>
+    <w:p>
+      <w:pPr>
+        <w:pStyle w:val="ListParagraph"/>
+        <w:numPr>
+          <w:ilvl w:val="0"/>
+          <w:numId w:val="3"/>
+        </w:numPr>
+        <w:ind w:right="113"/>
+      </w:pPr>
+      <w:proofErr w:type="spellStart"/>
+      <w:r>
+        <w:t>Completed_Request</w:t>
+      </w:r>
+      <w:proofErr w:type="spellEnd"/>
+      <w:r>
+        <w:t xml:space="preserve"> – A </w:t>
+      </w:r>
+      <w:proofErr w:type="spellStart"/>
+      <w:r>
+        <w:t>Completed_Request</w:t>
+      </w:r>
+      <w:proofErr w:type="spellEnd"/>
+      <w:r>
+        <w:t xml:space="preserve"> indicates that work on a request has finished either through deadline expiry or by the provider indicating that work was finished. There is a column ‘Accepted’ to indicate whether the work was finished satisfactorily or not.</w:t>
+      </w:r>
+    </w:p>
+    <w:p>
+      <w:pPr>
+        <w:pStyle w:val="ListParagraph"/>
+        <w:ind w:left="1075" w:right="113" w:firstLine="0"/>
+      </w:pPr>
+    </w:p>
+    <w:p>
+      <w:pPr>
+        <w:ind w:left="1085" w:right="113" w:hanging="10"/>
+      </w:pPr>
+      <w:r>
+        <w:t>Messages are the second major component of the application. A brief description of each table associated with sending/receiving messages follows:</w:t>
+      </w:r>
+    </w:p>
+    <w:p>
+      <w:pPr>
+        <w:pStyle w:val="ListParagraph"/>
+        <w:numPr>
+          <w:ilvl w:val="0"/>
+          <w:numId w:val="4"/>
+        </w:numPr>
+        <w:ind w:right="113"/>
+      </w:pPr>
+      <w:r>
+        <w:t xml:space="preserve">Messages – This table stores the actual information associated with each message. It includes the </w:t>
+      </w:r>
+      <w:proofErr w:type="spellStart"/>
+      <w:r>
+        <w:t>message_id</w:t>
+      </w:r>
+      <w:proofErr w:type="spellEnd"/>
+      <w:r>
+        <w:t xml:space="preserve"> and </w:t>
+      </w:r>
+      <w:proofErr w:type="spellStart"/>
+      <w:r>
+        <w:t>author_id</w:t>
+      </w:r>
+      <w:proofErr w:type="spellEnd"/>
+      <w:r>
+        <w:t xml:space="preserve">. </w:t>
+      </w:r>
+      <w:r>
+        <w:t>Each message will be a part of a thread between 2 users. A thread can encapsulate multiple messages.</w:t>
+      </w:r>
+    </w:p>
+    <w:p>
+      <w:pPr>
+        <w:pStyle w:val="ListParagraph"/>
+        <w:numPr>
+          <w:ilvl w:val="0"/>
+          <w:numId w:val="4"/>
+        </w:numPr>
+        <w:ind w:right="113"/>
+      </w:pPr>
+      <w:r>
+        <w:t>Placeholder – This table stores multiple folders that a message may be a part of. For example, a Sent or an Inbox folder.</w:t>
+      </w:r>
+    </w:p>
+    <w:p>
+      <w:pPr>
+        <w:pStyle w:val="ListParagraph"/>
+        <w:numPr>
+          <w:ilvl w:val="0"/>
+          <w:numId w:val="4"/>
+        </w:numPr>
+        <w:ind w:right="113"/>
+      </w:pPr>
+      <w:r>
+        <w:lastRenderedPageBreak/>
+        <w:t>Person_Message – This table associates each message with one or more Persons. For example, if a Person (the sender</w:t>
+      </w:r>
+      <w:proofErr w:type="gramStart"/>
+      <w:r>
+        <w:t>)  composes</w:t>
+      </w:r>
+      <w:proofErr w:type="gramEnd"/>
+      <w:r>
+        <w:t xml:space="preserve"> a message to another Person (the receiver) there will be 2 entries made in the Person_Message table, and 1 entry in the Message Table. If a person indicates a message is to be deleted, then deletion occurs only in the Person_Message table. Therefore, it will only delete the message for that Person. All other Person’s associated with that message will still be able to view the Message.</w:t>
+      </w:r>
     </w:p>
     <w:p>
       <w:pPr>
@@ -4085,9 +3798,6 @@
         <w:ind w:left="0" w:right="0" w:firstLine="0"/>
         <w:jc w:val="left"/>
       </w:pPr>
-      <w:r>
-        <w:t xml:space="preserve"> </w:t>
-      </w:r>
     </w:p>
     <w:p>
       <w:pPr>
@@ -4095,9 +3805,6 @@
         <w:ind w:left="0" w:right="0" w:firstLine="0"/>
         <w:jc w:val="left"/>
       </w:pPr>
-      <w:r>
-        <w:t xml:space="preserve"> </w:t>
-      </w:r>
     </w:p>
     <w:p>
       <w:pPr>
@@ -4105,9 +3812,6 @@
         <w:ind w:left="0" w:right="0" w:firstLine="0"/>
         <w:jc w:val="left"/>
       </w:pPr>
-      <w:r>
-        <w:t xml:space="preserve"> </w:t>
-      </w:r>
     </w:p>
     <w:p>
       <w:pPr>
@@ -4115,9 +3819,6 @@
         <w:ind w:left="0" w:right="0" w:firstLine="0"/>
         <w:jc w:val="left"/>
       </w:pPr>
-      <w:r>
-        <w:t xml:space="preserve"> </w:t>
-      </w:r>
     </w:p>
     <w:p>
       <w:pPr>
@@ -4125,9 +3826,6 @@
         <w:ind w:left="0" w:right="0" w:firstLine="0"/>
         <w:jc w:val="left"/>
       </w:pPr>
-      <w:r>
-        <w:t xml:space="preserve"> </w:t>
-      </w:r>
     </w:p>
     <w:p>
       <w:pPr>
@@ -4135,9 +3833,6 @@
         <w:ind w:left="0" w:right="0" w:firstLine="0"/>
         <w:jc w:val="left"/>
       </w:pPr>
-      <w:r>
-        <w:t xml:space="preserve"> </w:t>
-      </w:r>
     </w:p>
     <w:p>
       <w:pPr>
@@ -4145,56 +3840,141 @@
         <w:ind w:left="0" w:right="0" w:firstLine="0"/>
         <w:jc w:val="left"/>
       </w:pPr>
-      <w:r>
-        <w:t xml:space="preserve"> </w:t>
-      </w:r>
-    </w:p>
-    <w:p>
-      <w:pPr>
-        <w:spacing w:after="0" w:line="259" w:lineRule="auto"/>
+    </w:p>
+    <w:p>
+      <w:pPr>
+        <w:spacing w:after="195" w:line="259" w:lineRule="auto"/>
         <w:ind w:left="0" w:right="0" w:firstLine="0"/>
         <w:jc w:val="left"/>
       </w:pPr>
-      <w:r>
-        <w:t xml:space="preserve"> </w:t>
-      </w:r>
-    </w:p>
-    <w:p>
-      <w:pPr>
-        <w:pStyle w:val="Heading1"/>
-        <w:ind w:right="137"/>
-      </w:pPr>
-      <w:r>
-        <w:lastRenderedPageBreak/>
-        <w:t xml:space="preserve">Partial Conceptual Model </w:t>
-      </w:r>
     </w:p>
     <w:p>
       <w:pPr>
         <w:spacing w:after="195" w:line="259" w:lineRule="auto"/>
         <w:ind w:left="0" w:right="0" w:firstLine="0"/>
-        <w:jc w:val="right"/>
-      </w:pPr>
+        <w:jc w:val="left"/>
+      </w:pPr>
+    </w:p>
+    <w:p>
+      <w:pPr>
+        <w:spacing w:after="195" w:line="259" w:lineRule="auto"/>
+        <w:ind w:left="0" w:right="0" w:firstLine="0"/>
+        <w:jc w:val="left"/>
+      </w:pPr>
+    </w:p>
+    <w:p>
+      <w:pPr>
+        <w:spacing w:after="195" w:line="259" w:lineRule="auto"/>
+        <w:ind w:left="0" w:right="0" w:firstLine="0"/>
+        <w:jc w:val="left"/>
+      </w:pPr>
+    </w:p>
+    <w:p>
+      <w:pPr>
+        <w:spacing w:after="195" w:line="259" w:lineRule="auto"/>
+        <w:ind w:left="0" w:right="0" w:firstLine="0"/>
+        <w:jc w:val="left"/>
+      </w:pPr>
+    </w:p>
+    <w:p>
+      <w:pPr>
+        <w:spacing w:after="195" w:line="259" w:lineRule="auto"/>
+        <w:ind w:left="0" w:right="0" w:firstLine="0"/>
+        <w:jc w:val="left"/>
+      </w:pPr>
+    </w:p>
+    <w:p>
+      <w:pPr>
+        <w:spacing w:after="195" w:line="259" w:lineRule="auto"/>
+        <w:ind w:left="0" w:right="0" w:firstLine="0"/>
+        <w:jc w:val="left"/>
+      </w:pPr>
+    </w:p>
+    <w:p>
+      <w:pPr>
+        <w:spacing w:after="195" w:line="259" w:lineRule="auto"/>
+        <w:ind w:left="0" w:right="0" w:firstLine="0"/>
+        <w:jc w:val="left"/>
+      </w:pPr>
+    </w:p>
+    <w:p>
+      <w:pPr>
+        <w:spacing w:after="195" w:line="259" w:lineRule="auto"/>
+        <w:ind w:left="0" w:right="0" w:firstLine="0"/>
+        <w:jc w:val="left"/>
+      </w:pPr>
+    </w:p>
+    <w:p>
+      <w:pPr>
+        <w:spacing w:after="195" w:line="259" w:lineRule="auto"/>
+        <w:ind w:left="0" w:right="0" w:firstLine="0"/>
+        <w:jc w:val="left"/>
+      </w:pPr>
+    </w:p>
+    <w:p>
+      <w:pPr>
+        <w:spacing w:after="195" w:line="259" w:lineRule="auto"/>
+        <w:ind w:left="0" w:right="0" w:firstLine="0"/>
+        <w:jc w:val="left"/>
+      </w:pPr>
+    </w:p>
+    <w:p>
+      <w:pPr>
+        <w:pStyle w:val="Heading1"/>
+        <w:ind w:left="0" w:right="137" w:firstLine="0"/>
+      </w:pPr>
+      <w:r>
+        <w:lastRenderedPageBreak/>
+        <w:t>Partial Conceptual Model</w:t>
+      </w:r>
+    </w:p>
+    <w:p>
+      <w:pPr>
+        <w:spacing w:after="195" w:line="259" w:lineRule="auto"/>
+        <w:ind w:left="0" w:right="0" w:firstLine="0"/>
+        <w:jc w:val="left"/>
+      </w:pPr>
+      <w:r>
+        <w:t xml:space="preserve"> </w:t>
+      </w:r>
+    </w:p>
+    <w:p>
+      <w:pPr>
+        <w:spacing w:after="195" w:line="259" w:lineRule="auto"/>
+        <w:ind w:left="0" w:right="0" w:firstLine="0"/>
+        <w:jc w:val="left"/>
+      </w:pPr>
+      <w:r>
+        <w:t xml:space="preserve"> </w:t>
+      </w:r>
       <w:bookmarkStart w:id="0" w:name="_GoBack"/>
       <w:r>
         <w:rPr>
           <w:noProof/>
         </w:rPr>
         <w:drawing>
-          <wp:inline distT="0" distB="0" distL="0" distR="0" wp14:anchorId="45D718E0" wp14:editId="67E23665">
-            <wp:extent cx="5943600" cy="4448175"/>
-            <wp:effectExtent l="0" t="0" r="0" b="0"/>
-            <wp:docPr id="2224" name="Picture 2224"/>
-            <wp:cNvGraphicFramePr/>
+          <wp:inline distT="0" distB="0" distL="0" distR="0" wp14:anchorId="199C04FA" wp14:editId="1177A172">
+            <wp:extent cx="5943600" cy="5593080"/>
+            <wp:effectExtent l="0" t="0" r="0" b="7620"/>
+            <wp:docPr id="2" name="Picture 2"/>
+            <wp:cNvGraphicFramePr>
+              <a:graphicFrameLocks xmlns:a="http://schemas.openxmlformats.org/drawingml/2006/main" noChangeAspect="1"/>
+            </wp:cNvGraphicFramePr>
             <a:graphic xmlns:a="http://schemas.openxmlformats.org/drawingml/2006/main">
               <a:graphicData uri="http://schemas.openxmlformats.org/drawingml/2006/picture">
                 <pic:pic xmlns:pic="http://schemas.openxmlformats.org/drawingml/2006/picture">
                   <pic:nvPicPr>
-                    <pic:cNvPr id="2224" name="Picture 2224"/>
+                    <pic:cNvPr id="2" name="Partial_Conceptual_EliteTechies.png"/>
                     <pic:cNvPicPr/>
                   </pic:nvPicPr>
                   <pic:blipFill>
-                    <a:blip r:embed="rId6"/>
+                    <a:blip r:embed="rId6">
+                      <a:extLst>
+                        <a:ext uri="{28A0092B-C50C-407E-A947-70E740481C1C}">
+                          <a14:useLocalDpi xmlns:a14="http://schemas.microsoft.com/office/drawing/2010/main" val="0"/>
+                        </a:ext>
+                      </a:extLst>
+                    </a:blip>
                     <a:stretch>
                       <a:fillRect/>
                     </a:stretch>
@@ -4202,7 +3982,7 @@
                   <pic:spPr>
                     <a:xfrm>
                       <a:off x="0" y="0"/>
-                      <a:ext cx="5943600" cy="4448175"/>
+                      <a:ext cx="5943600" cy="5593080"/>
                     </a:xfrm>
                     <a:prstGeom prst="rect">
                       <a:avLst/>
@@ -4215,9 +3995,6 @@
         </w:drawing>
       </w:r>
       <w:bookmarkEnd w:id="0"/>
-      <w:r>
-        <w:t xml:space="preserve"> </w:t>
-      </w:r>
     </w:p>
     <w:p>
       <w:pPr>
@@ -4276,6 +4053,7 @@
         <w:jc w:val="left"/>
       </w:pPr>
       <w:r>
+        <w:lastRenderedPageBreak/>
         <w:t xml:space="preserve"> </w:t>
       </w:r>
     </w:p>
@@ -4291,26 +4069,6 @@
     </w:p>
     <w:p>
       <w:pPr>
-        <w:spacing w:after="195" w:line="259" w:lineRule="auto"/>
-        <w:ind w:left="0" w:right="0" w:firstLine="0"/>
-        <w:jc w:val="left"/>
-      </w:pPr>
-      <w:r>
-        <w:t xml:space="preserve"> </w:t>
-      </w:r>
-    </w:p>
-    <w:p>
-      <w:pPr>
-        <w:spacing w:after="195" w:line="259" w:lineRule="auto"/>
-        <w:ind w:left="0" w:right="0" w:firstLine="0"/>
-        <w:jc w:val="left"/>
-      </w:pPr>
-      <w:r>
-        <w:t xml:space="preserve"> </w:t>
-      </w:r>
-    </w:p>
-    <w:p>
-      <w:pPr>
         <w:spacing w:after="0" w:line="259" w:lineRule="auto"/>
         <w:ind w:left="0" w:right="0" w:firstLine="0"/>
         <w:jc w:val="left"/>
@@ -4325,9 +4083,16 @@
         <w:ind w:right="147"/>
       </w:pPr>
       <w:r>
-        <w:lastRenderedPageBreak/>
         <w:t xml:space="preserve">Logical Model </w:t>
       </w:r>
+    </w:p>
+    <w:p/>
+    <w:p>
+      <w:pPr>
+        <w:spacing w:after="165" w:line="259" w:lineRule="auto"/>
+        <w:ind w:left="0" w:right="0" w:firstLine="0"/>
+        <w:jc w:val="right"/>
+      </w:pPr>
     </w:p>
     <w:p>
       <w:pPr>
@@ -4340,20 +4105,28 @@
           <w:noProof/>
         </w:rPr>
         <w:drawing>
-          <wp:inline distT="0" distB="0" distL="0" distR="0" wp14:anchorId="6C4DB102" wp14:editId="7B8C7E47">
-            <wp:extent cx="5943600" cy="5381625"/>
+          <wp:inline distT="0" distB="0" distL="0" distR="0" wp14:anchorId="4DA85BDD" wp14:editId="4ED913A3">
+            <wp:extent cx="5943600" cy="5111115"/>
             <wp:effectExtent l="0" t="0" r="0" b="0"/>
-            <wp:docPr id="2247" name="Picture 2247"/>
-            <wp:cNvGraphicFramePr/>
+            <wp:docPr id="1" name="Picture 1"/>
+            <wp:cNvGraphicFramePr>
+              <a:graphicFrameLocks xmlns:a="http://schemas.openxmlformats.org/drawingml/2006/main" noChangeAspect="1"/>
+            </wp:cNvGraphicFramePr>
             <a:graphic xmlns:a="http://schemas.openxmlformats.org/drawingml/2006/main">
               <a:graphicData uri="http://schemas.openxmlformats.org/drawingml/2006/picture">
                 <pic:pic xmlns:pic="http://schemas.openxmlformats.org/drawingml/2006/picture">
                   <pic:nvPicPr>
-                    <pic:cNvPr id="2247" name="Picture 2247"/>
+                    <pic:cNvPr id="1" name="ERDiagram.png"/>
                     <pic:cNvPicPr/>
                   </pic:nvPicPr>
                   <pic:blipFill>
-                    <a:blip r:embed="rId7"/>
+                    <a:blip r:embed="rId7">
+                      <a:extLst>
+                        <a:ext uri="{28A0092B-C50C-407E-A947-70E740481C1C}">
+                          <a14:useLocalDpi xmlns:a14="http://schemas.microsoft.com/office/drawing/2010/main" val="0"/>
+                        </a:ext>
+                      </a:extLst>
+                    </a:blip>
                     <a:stretch>
                       <a:fillRect/>
                     </a:stretch>
@@ -4361,7 +4134,7 @@
                   <pic:spPr>
                     <a:xfrm>
                       <a:off x="0" y="0"/>
-                      <a:ext cx="5943600" cy="5381625"/>
+                      <a:ext cx="5943600" cy="5111115"/>
                     </a:xfrm>
                     <a:prstGeom prst="rect">
                       <a:avLst/>
@@ -4433,6 +4206,16 @@
         <w:spacing w:after="150" w:line="259" w:lineRule="auto"/>
         <w:ind w:left="0" w:right="4251" w:firstLine="0"/>
         <w:jc w:val="right"/>
+        <w:rPr>
+          <w:b/>
+        </w:rPr>
+      </w:pPr>
+    </w:p>
+    <w:p>
+      <w:pPr>
+        <w:spacing w:after="150" w:line="259" w:lineRule="auto"/>
+        <w:ind w:left="0" w:right="4251" w:firstLine="0"/>
+        <w:jc w:val="right"/>
       </w:pPr>
       <w:r>
         <w:rPr>
@@ -4447,7 +4230,22 @@
         <w:ind w:left="0" w:right="113" w:firstLine="0"/>
       </w:pPr>
       <w:r>
-        <w:t xml:space="preserve">www.homedepot.com </w:t>
+        <w:t>www.</w:t>
+      </w:r>
+      <w:r>
+        <w:t>fiverr</w:t>
+      </w:r>
+      <w:r>
+        <w:t xml:space="preserve">.com </w:t>
+      </w:r>
+    </w:p>
+    <w:p>
+      <w:pPr>
+        <w:spacing w:after="120"/>
+        <w:ind w:left="0" w:right="113" w:firstLine="0"/>
+      </w:pPr>
+      <w:r>
+        <w:t>http://stackoverflow.com/questions/3370647/database-design-for-email-messaging-system</w:t>
       </w:r>
     </w:p>
     <w:p>
@@ -4686,6 +4484,95 @@
     </w:lvl>
   </w:abstractNum>
   <w:abstractNum w:abstractNumId="1" w15:restartNumberingAfterBreak="0">
+    <w:nsid w:val="1002552B"/>
+    <w:multiLevelType w:val="hybridMultilevel"/>
+    <w:tmpl w:val="A30203A2"/>
+    <w:lvl w:ilvl="0" w:tplc="0409000F">
+      <w:start w:val="1"/>
+      <w:numFmt w:val="decimal"/>
+      <w:lvlText w:val="%1."/>
+      <w:lvlJc w:val="left"/>
+      <w:pPr>
+        <w:ind w:left="1080" w:hanging="360"/>
+      </w:pPr>
+      <w:rPr>
+        <w:rFonts w:hint="default"/>
+      </w:rPr>
+    </w:lvl>
+    <w:lvl w:ilvl="1" w:tplc="04090019" w:tentative="1">
+      <w:start w:val="1"/>
+      <w:numFmt w:val="lowerLetter"/>
+      <w:lvlText w:val="%2."/>
+      <w:lvlJc w:val="left"/>
+      <w:pPr>
+        <w:ind w:left="1800" w:hanging="360"/>
+      </w:pPr>
+    </w:lvl>
+    <w:lvl w:ilvl="2" w:tplc="0409001B" w:tentative="1">
+      <w:start w:val="1"/>
+      <w:numFmt w:val="lowerRoman"/>
+      <w:lvlText w:val="%3."/>
+      <w:lvlJc w:val="right"/>
+      <w:pPr>
+        <w:ind w:left="2520" w:hanging="180"/>
+      </w:pPr>
+    </w:lvl>
+    <w:lvl w:ilvl="3" w:tplc="0409000F" w:tentative="1">
+      <w:start w:val="1"/>
+      <w:numFmt w:val="decimal"/>
+      <w:lvlText w:val="%4."/>
+      <w:lvlJc w:val="left"/>
+      <w:pPr>
+        <w:ind w:left="3240" w:hanging="360"/>
+      </w:pPr>
+    </w:lvl>
+    <w:lvl w:ilvl="4" w:tplc="04090019" w:tentative="1">
+      <w:start w:val="1"/>
+      <w:numFmt w:val="lowerLetter"/>
+      <w:lvlText w:val="%5."/>
+      <w:lvlJc w:val="left"/>
+      <w:pPr>
+        <w:ind w:left="3960" w:hanging="360"/>
+      </w:pPr>
+    </w:lvl>
+    <w:lvl w:ilvl="5" w:tplc="0409001B" w:tentative="1">
+      <w:start w:val="1"/>
+      <w:numFmt w:val="lowerRoman"/>
+      <w:lvlText w:val="%6."/>
+      <w:lvlJc w:val="right"/>
+      <w:pPr>
+        <w:ind w:left="4680" w:hanging="180"/>
+      </w:pPr>
+    </w:lvl>
+    <w:lvl w:ilvl="6" w:tplc="0409000F" w:tentative="1">
+      <w:start w:val="1"/>
+      <w:numFmt w:val="decimal"/>
+      <w:lvlText w:val="%7."/>
+      <w:lvlJc w:val="left"/>
+      <w:pPr>
+        <w:ind w:left="5400" w:hanging="360"/>
+      </w:pPr>
+    </w:lvl>
+    <w:lvl w:ilvl="7" w:tplc="04090019" w:tentative="1">
+      <w:start w:val="1"/>
+      <w:numFmt w:val="lowerLetter"/>
+      <w:lvlText w:val="%8."/>
+      <w:lvlJc w:val="left"/>
+      <w:pPr>
+        <w:ind w:left="6120" w:hanging="360"/>
+      </w:pPr>
+    </w:lvl>
+    <w:lvl w:ilvl="8" w:tplc="0409001B" w:tentative="1">
+      <w:start w:val="1"/>
+      <w:numFmt w:val="lowerRoman"/>
+      <w:lvlText w:val="%9."/>
+      <w:lvlJc w:val="right"/>
+      <w:pPr>
+        <w:ind w:left="6840" w:hanging="180"/>
+      </w:pPr>
+    </w:lvl>
+  </w:abstractNum>
+  <w:abstractNum w:abstractNumId="2" w15:restartNumberingAfterBreak="0">
     <w:nsid w:val="2E2C0FD2"/>
     <w:multiLevelType w:val="hybridMultilevel"/>
     <w:tmpl w:val="4CA01A3C"/>
@@ -4906,11 +4793,106 @@
       </w:rPr>
     </w:lvl>
   </w:abstractNum>
+  <w:abstractNum w:abstractNumId="3" w15:restartNumberingAfterBreak="0">
+    <w:nsid w:val="7ED5163E"/>
+    <w:multiLevelType w:val="hybridMultilevel"/>
+    <w:tmpl w:val="FB50E1BA"/>
+    <w:lvl w:ilvl="0" w:tplc="CACEDC46">
+      <w:start w:val="1"/>
+      <w:numFmt w:val="decimal"/>
+      <w:lvlText w:val="%1."/>
+      <w:lvlJc w:val="left"/>
+      <w:pPr>
+        <w:ind w:left="1075" w:hanging="360"/>
+      </w:pPr>
+      <w:rPr>
+        <w:rFonts w:hint="default"/>
+      </w:rPr>
+    </w:lvl>
+    <w:lvl w:ilvl="1" w:tplc="04090019" w:tentative="1">
+      <w:start w:val="1"/>
+      <w:numFmt w:val="lowerLetter"/>
+      <w:lvlText w:val="%2."/>
+      <w:lvlJc w:val="left"/>
+      <w:pPr>
+        <w:ind w:left="1795" w:hanging="360"/>
+      </w:pPr>
+    </w:lvl>
+    <w:lvl w:ilvl="2" w:tplc="0409001B" w:tentative="1">
+      <w:start w:val="1"/>
+      <w:numFmt w:val="lowerRoman"/>
+      <w:lvlText w:val="%3."/>
+      <w:lvlJc w:val="right"/>
+      <w:pPr>
+        <w:ind w:left="2515" w:hanging="180"/>
+      </w:pPr>
+    </w:lvl>
+    <w:lvl w:ilvl="3" w:tplc="0409000F" w:tentative="1">
+      <w:start w:val="1"/>
+      <w:numFmt w:val="decimal"/>
+      <w:lvlText w:val="%4."/>
+      <w:lvlJc w:val="left"/>
+      <w:pPr>
+        <w:ind w:left="3235" w:hanging="360"/>
+      </w:pPr>
+    </w:lvl>
+    <w:lvl w:ilvl="4" w:tplc="04090019" w:tentative="1">
+      <w:start w:val="1"/>
+      <w:numFmt w:val="lowerLetter"/>
+      <w:lvlText w:val="%5."/>
+      <w:lvlJc w:val="left"/>
+      <w:pPr>
+        <w:ind w:left="3955" w:hanging="360"/>
+      </w:pPr>
+    </w:lvl>
+    <w:lvl w:ilvl="5" w:tplc="0409001B" w:tentative="1">
+      <w:start w:val="1"/>
+      <w:numFmt w:val="lowerRoman"/>
+      <w:lvlText w:val="%6."/>
+      <w:lvlJc w:val="right"/>
+      <w:pPr>
+        <w:ind w:left="4675" w:hanging="180"/>
+      </w:pPr>
+    </w:lvl>
+    <w:lvl w:ilvl="6" w:tplc="0409000F" w:tentative="1">
+      <w:start w:val="1"/>
+      <w:numFmt w:val="decimal"/>
+      <w:lvlText w:val="%7."/>
+      <w:lvlJc w:val="left"/>
+      <w:pPr>
+        <w:ind w:left="5395" w:hanging="360"/>
+      </w:pPr>
+    </w:lvl>
+    <w:lvl w:ilvl="7" w:tplc="04090019" w:tentative="1">
+      <w:start w:val="1"/>
+      <w:numFmt w:val="lowerLetter"/>
+      <w:lvlText w:val="%8."/>
+      <w:lvlJc w:val="left"/>
+      <w:pPr>
+        <w:ind w:left="6115" w:hanging="360"/>
+      </w:pPr>
+    </w:lvl>
+    <w:lvl w:ilvl="8" w:tplc="0409001B" w:tentative="1">
+      <w:start w:val="1"/>
+      <w:numFmt w:val="lowerRoman"/>
+      <w:lvlText w:val="%9."/>
+      <w:lvlJc w:val="right"/>
+      <w:pPr>
+        <w:ind w:left="6835" w:hanging="180"/>
+      </w:pPr>
+    </w:lvl>
+  </w:abstractNum>
   <w:num w:numId="1">
-    <w:abstractNumId w:val="1"/>
+    <w:abstractNumId w:val="2"/>
   </w:num>
   <w:num w:numId="2">
     <w:abstractNumId w:val="0"/>
+  </w:num>
+  <w:num w:numId="3">
+    <w:abstractNumId w:val="3"/>
+  </w:num>
+  <w:num w:numId="4">
+    <w:abstractNumId w:val="1"/>
   </w:num>
 </w:numbering>
 </file>
@@ -5412,6 +5394,17 @@
       <w:u w:val="single"/>
     </w:rPr>
   </w:style>
+  <w:style w:type="paragraph" w:styleId="ListParagraph">
+    <w:name w:val="List Paragraph"/>
+    <w:basedOn w:val="Normal"/>
+    <w:uiPriority w:val="34"/>
+    <w:qFormat/>
+    <w:rsid w:val="005C4412"/>
+    <w:pPr>
+      <w:ind w:left="720"/>
+      <w:contextualSpacing/>
+    </w:pPr>
+  </w:style>
 </w:styles>
 </file>
 

</xml_diff>

<commit_message>
updated final design document
</commit_message>
<xml_diff>
--- a/DesignDocument.docx
+++ b/DesignDocument.docx
@@ -2995,6 +2995,8 @@
             <w:r>
               <w:t>1:1</w:t>
             </w:r>
+            <w:bookmarkStart w:id="0" w:name="_GoBack"/>
+            <w:bookmarkEnd w:id="0"/>
           </w:p>
         </w:tc>
       </w:tr>
@@ -3947,16 +3949,15 @@
       <w:r>
         <w:t xml:space="preserve"> </w:t>
       </w:r>
-      <w:bookmarkStart w:id="0" w:name="_GoBack"/>
       <w:r>
         <w:rPr>
           <w:noProof/>
         </w:rPr>
         <w:drawing>
-          <wp:inline distT="0" distB="0" distL="0" distR="0" wp14:anchorId="199C04FA" wp14:editId="1177A172">
-            <wp:extent cx="5943600" cy="5593080"/>
-            <wp:effectExtent l="0" t="0" r="0" b="7620"/>
-            <wp:docPr id="2" name="Picture 2"/>
+          <wp:inline distT="0" distB="0" distL="0" distR="0">
+            <wp:extent cx="5943600" cy="5327650"/>
+            <wp:effectExtent l="0" t="0" r="0" b="6350"/>
+            <wp:docPr id="4" name="Picture 4"/>
             <wp:cNvGraphicFramePr>
               <a:graphicFrameLocks xmlns:a="http://schemas.openxmlformats.org/drawingml/2006/main" noChangeAspect="1"/>
             </wp:cNvGraphicFramePr>
@@ -3964,7 +3965,7 @@
               <a:graphicData uri="http://schemas.openxmlformats.org/drawingml/2006/picture">
                 <pic:pic xmlns:pic="http://schemas.openxmlformats.org/drawingml/2006/picture">
                   <pic:nvPicPr>
-                    <pic:cNvPr id="2" name="Partial_Conceptual_EliteTechies.png"/>
+                    <pic:cNvPr id="4" name="Partial_Conceptual_EliteTechies.png"/>
                     <pic:cNvPicPr/>
                   </pic:nvPicPr>
                   <pic:blipFill>
@@ -3982,7 +3983,7 @@
                   <pic:spPr>
                     <a:xfrm>
                       <a:off x="0" y="0"/>
-                      <a:ext cx="5943600" cy="5593080"/>
+                      <a:ext cx="5943600" cy="5327650"/>
                     </a:xfrm>
                     <a:prstGeom prst="rect">
                       <a:avLst/>
@@ -3994,7 +3995,6 @@
           </wp:inline>
         </w:drawing>
       </w:r>
-      <w:bookmarkEnd w:id="0"/>
     </w:p>
     <w:p>
       <w:pPr>
@@ -4053,7 +4053,6 @@
         <w:jc w:val="left"/>
       </w:pPr>
       <w:r>
-        <w:lastRenderedPageBreak/>
         <w:t xml:space="preserve"> </w:t>
       </w:r>
     </w:p>
@@ -4064,6 +4063,7 @@
         <w:jc w:val="left"/>
       </w:pPr>
       <w:r>
+        <w:lastRenderedPageBreak/>
         <w:t xml:space="preserve"> </w:t>
       </w:r>
     </w:p>
@@ -4105,10 +4105,10 @@
           <w:noProof/>
         </w:rPr>
         <w:drawing>
-          <wp:inline distT="0" distB="0" distL="0" distR="0" wp14:anchorId="4DA85BDD" wp14:editId="4ED913A3">
-            <wp:extent cx="5943600" cy="5111115"/>
+          <wp:inline distT="0" distB="0" distL="0" distR="0">
+            <wp:extent cx="5943600" cy="5087620"/>
             <wp:effectExtent l="0" t="0" r="0" b="0"/>
-            <wp:docPr id="1" name="Picture 1"/>
+            <wp:docPr id="5" name="Picture 5"/>
             <wp:cNvGraphicFramePr>
               <a:graphicFrameLocks xmlns:a="http://schemas.openxmlformats.org/drawingml/2006/main" noChangeAspect="1"/>
             </wp:cNvGraphicFramePr>
@@ -4116,7 +4116,7 @@
               <a:graphicData uri="http://schemas.openxmlformats.org/drawingml/2006/picture">
                 <pic:pic xmlns:pic="http://schemas.openxmlformats.org/drawingml/2006/picture">
                   <pic:nvPicPr>
-                    <pic:cNvPr id="1" name="ERDiagram.png"/>
+                    <pic:cNvPr id="5" name="ERDiagram.png"/>
                     <pic:cNvPicPr/>
                   </pic:nvPicPr>
                   <pic:blipFill>
@@ -4134,7 +4134,7 @@
                   <pic:spPr>
                     <a:xfrm>
                       <a:off x="0" y="0"/>
-                      <a:ext cx="5943600" cy="5111115"/>
+                      <a:ext cx="5943600" cy="5087620"/>
                     </a:xfrm>
                     <a:prstGeom prst="rect">
                       <a:avLst/>
@@ -4221,6 +4221,7 @@
         <w:rPr>
           <w:b/>
         </w:rPr>
+        <w:lastRenderedPageBreak/>
         <w:t xml:space="preserve">References </w:t>
       </w:r>
     </w:p>

</xml_diff>